<commit_message>
Adaptacion de documentos, eliminacion de CrossTable, inclusion de group by en el two variable y arreglo en la limitacion en 1 variable.
</commit_message>
<xml_diff>
--- a/mem/resumen.docx
+++ b/mem/resumen.docx
@@ -1,6 +1,6 @@
 
 <file path=word/document.xml><?xml version="1.0" encoding="utf-8"?>
-<w:document xmlns:ve="http://schemas.openxmlformats.org/markup-compatibility/2006" xmlns:o="urn:schemas-microsoft-com:office:office" xmlns:r="http://schemas.openxmlformats.org/officeDocument/2006/relationships" xmlns:m="http://schemas.openxmlformats.org/officeDocument/2006/math" xmlns:v="urn:schemas-microsoft-com:vml" xmlns:wp="http://schemas.openxmlformats.org/drawingml/2006/wordprocessingDrawing" xmlns:w10="urn:schemas-microsoft-com:office:word" xmlns:w="http://schemas.openxmlformats.org/wordprocessingml/2006/main" xmlns:wne="http://schemas.microsoft.com/office/word/2006/wordml">
+<w:document xmlns:wpc="http://schemas.microsoft.com/office/word/2010/wordprocessingCanvas" xmlns:cx="http://schemas.microsoft.com/office/drawing/2014/chartex" xmlns:cx1="http://schemas.microsoft.com/office/drawing/2015/9/8/chartex" xmlns:cx2="http://schemas.microsoft.com/office/drawing/2015/10/21/chartex" xmlns:cx3="http://schemas.microsoft.com/office/drawing/2016/5/9/chartex" xmlns:cx4="http://schemas.microsoft.com/office/drawing/2016/5/10/chartex" xmlns:cx5="http://schemas.microsoft.com/office/drawing/2016/5/11/chartex" xmlns:cx6="http://schemas.microsoft.com/office/drawing/2016/5/12/chartex" xmlns:cx7="http://schemas.microsoft.com/office/drawing/2016/5/13/chartex" xmlns:cx8="http://schemas.microsoft.com/office/drawing/2016/5/14/chartex" xmlns:mc="http://schemas.openxmlformats.org/markup-compatibility/2006" xmlns:o="urn:schemas-microsoft-com:office:office" xmlns:r="http://schemas.openxmlformats.org/officeDocument/2006/relationships" xmlns:m="http://schemas.openxmlformats.org/officeDocument/2006/math" xmlns:v="urn:schemas-microsoft-com:vml" xmlns:wp14="http://schemas.microsoft.com/office/word/2010/wordprocessingDrawing" xmlns:wp="http://schemas.openxmlformats.org/drawingml/2006/wordprocessingDrawing" xmlns:w10="urn:schemas-microsoft-com:office:word" xmlns:w="http://schemas.openxmlformats.org/wordprocessingml/2006/main" xmlns:w14="http://schemas.microsoft.com/office/word/2010/wordml" xmlns:w15="http://schemas.microsoft.com/office/word/2012/wordml" xmlns:w16se="http://schemas.microsoft.com/office/word/2015/wordml/symex" xmlns:wpg="http://schemas.microsoft.com/office/word/2010/wordprocessingGroup" xmlns:wpi="http://schemas.microsoft.com/office/word/2010/wordprocessingInk" xmlns:wne="http://schemas.microsoft.com/office/word/2006/wordml" xmlns:wps="http://schemas.microsoft.com/office/word/2010/wordprocessingShape" mc:Ignorable="w14 w15 w16se wp14">
   <w:body>
     <w:p>
       <w:pPr>
@@ -42,7 +42,7 @@
                     <a:blip r:embed="rId8" cstate="print">
                       <a:extLst>
                         <a:ext uri="{28A0092B-C50C-407E-A947-70E740481C1C}">
-                          <a14:useLocalDpi xmlns="" xmlns:wpc="http://schemas.microsoft.com/office/word/2010/wordprocessingCanvas" xmlns:mo="http://schemas.microsoft.com/office/mac/office/2008/main" xmlns:mc="http://schemas.openxmlformats.org/markup-compatibility/2006" xmlns:mv="urn:schemas-microsoft-com:mac:vml" xmlns:o="urn:schemas-microsoft-com:office:office" xmlns:v="urn:schemas-microsoft-com:vml" xmlns:wp14="http://schemas.microsoft.com/office/word/2010/wordprocessingDrawing" xmlns:w10="urn:schemas-microsoft-com:office:word" xmlns:w="http://schemas.openxmlformats.org/wordprocessingml/2006/main" xmlns:w14="http://schemas.microsoft.com/office/word/2010/wordml" xmlns:wpg="http://schemas.microsoft.com/office/word/2010/wordprocessingGroup" xmlns:wpi="http://schemas.microsoft.com/office/word/2010/wordprocessingInk" xmlns:wps="http://schemas.microsoft.com/office/word/2010/wordprocessingShape" xmlns:a14="http://schemas.microsoft.com/office/drawing/2010/main" val="0"/>
+                          <a14:useLocalDpi xmlns:a14="http://schemas.microsoft.com/office/drawing/2010/main" val="0"/>
                         </a:ext>
                       </a:extLst>
                     </a:blip>
@@ -181,7 +181,7 @@
           <w:left w:w="70" w:type="dxa"/>
           <w:right w:w="70" w:type="dxa"/>
         </w:tblCellMar>
-        <w:tblLook w:val="0000"/>
+        <w:tblLook w:val="0000" w:firstRow="0" w:lastRow="0" w:firstColumn="0" w:lastColumn="0" w:noHBand="0" w:noVBand="0"/>
       </w:tblPr>
       <w:tblGrid>
         <w:gridCol w:w="9720"/>
@@ -200,13 +200,19 @@
               <w:rPr>
                 <w:color w:val="006073"/>
               </w:rPr>
-              <w:t>Vestium, gestión de v</w:t>
+              <w:t>Software de preparación, procesado y análisis de datos de la EPA</w:t>
             </w:r>
             <w:r>
               <w:rPr>
                 <w:color w:val="006073"/>
               </w:rPr>
-              <w:t>estuario de la Diputación de Cádiz</w:t>
+              <w:br/>
+            </w:r>
+            <w:r>
+              <w:rPr>
+                <w:color w:val="006073"/>
+              </w:rPr>
+              <w:t>(Encuesta de Población Activa)</w:t>
             </w:r>
           </w:p>
         </w:tc>
@@ -285,7 +291,13 @@
         <w:pStyle w:val="Textoindependiente"/>
       </w:pPr>
       <w:r>
-        <w:t>Vestium, gestión de vestuario de la Diputación de Cádiz</w:t>
+        <w:t>Software de preparación, procesado y análisis de datos de la EPA</w:t>
+      </w:r>
+      <w:r>
+        <w:t xml:space="preserve"> </w:t>
+      </w:r>
+      <w:r>
+        <w:t>(Encuesta de Población Activa)</w:t>
       </w:r>
     </w:p>
     <w:p>
@@ -307,7 +319,7 @@
         <w:rPr>
           <w:sz w:val="28"/>
         </w:rPr>
-        <w:t>Paloma Rodríguez Galindo</w:t>
+        <w:t>José Saúco Delgado</w:t>
       </w:r>
       <w:r>
         <w:rPr>
@@ -332,7 +344,13 @@
         <w:rPr>
           <w:sz w:val="28"/>
         </w:rPr>
-        <w:t>Mª Paz Guerrero Lebrero, Elisa Guerrero Vázquez</w:t>
+        <w:t>Elisa Guerrero Vázquez</w:t>
+      </w:r>
+      <w:r>
+        <w:rPr>
+          <w:sz w:val="28"/>
+        </w:rPr>
+        <w:t>, Andrés Yáñez Escolano</w:t>
       </w:r>
     </w:p>
     <w:p>
@@ -348,7 +366,7 @@
         <w:pStyle w:val="Textoindependiente2"/>
       </w:pPr>
       <w:r>
-        <w:t>Doctor Fleming</w:t>
+        <w:t>José López Fernández</w:t>
       </w:r>
       <w:r>
         <w:t xml:space="preserve">, </w:t>
@@ -357,22 +375,37 @@
         <w:t>5</w:t>
       </w:r>
       <w:r>
-        <w:t xml:space="preserve"> -</w:t>
-      </w:r>
-      <w:r>
-        <w:t xml:space="preserve"> 1</w:t>
+        <w:t>7</w:t>
+      </w:r>
+      <w:r>
+        <w:t xml:space="preserve"> </w:t>
+      </w:r>
+      <w:r>
+        <w:t>–</w:t>
+      </w:r>
+      <w:r>
+        <w:t xml:space="preserve"> </w:t>
+      </w:r>
+      <w:r>
+        <w:t>Esc 3 3</w:t>
       </w:r>
       <w:r>
         <w:t>º</w:t>
       </w:r>
       <w:r>
-        <w:t xml:space="preserve"> D</w:t>
+        <w:t xml:space="preserve"> </w:t>
+      </w:r>
+      <w:r>
+        <w:t>C</w:t>
       </w:r>
       <w:r>
         <w:t xml:space="preserve">, </w:t>
       </w:r>
       <w:r>
-        <w:t xml:space="preserve">Cádiz </w:t>
+        <w:t>Puerto Real</w:t>
+      </w:r>
+      <w:r>
+        <w:t xml:space="preserve"> </w:t>
       </w:r>
       <w:r>
         <w:t>(Cádiz) CP</w:t>
@@ -381,7 +414,10 @@
         <w:t xml:space="preserve">: </w:t>
       </w:r>
       <w:r>
-        <w:t>11009</w:t>
+        <w:t>11</w:t>
+      </w:r>
+      <w:r>
+        <w:t>510</w:t>
       </w:r>
       <w:r>
         <w:t>,</w:t>
@@ -398,7 +434,10 @@
         <w:t xml:space="preserve">956 </w:t>
       </w:r>
       <w:r>
-        <w:t>273564/630420481</w:t>
+        <w:t>273564/6</w:t>
+      </w:r>
+      <w:r>
+        <w:t>39328543</w:t>
       </w:r>
       <w:r>
         <w:t xml:space="preserve"> </w:t>
@@ -408,7 +447,19 @@
           <w:rPr>
             <w:rStyle w:val="Hipervnculo"/>
           </w:rPr>
-          <w:t>paloma.rodriguezgalindo@alum.uca.es</w:t>
+          <w:t>jose.saucodelgado@</w:t>
+        </w:r>
+        <w:r>
+          <w:rPr>
+            <w:rStyle w:val="Hipervnculo"/>
+          </w:rPr>
+          <w:t>a</w:t>
+        </w:r>
+        <w:r>
+          <w:rPr>
+            <w:rStyle w:val="Hipervnculo"/>
+          </w:rPr>
+          <w:t>lum.uca.es</w:t>
         </w:r>
       </w:hyperlink>
       <w:r>
@@ -648,7 +699,17 @@
           <w:iCs w:val="0"/>
           <w:sz w:val="20"/>
         </w:rPr>
-        <w:t xml:space="preserve">royecto es el </w:t>
+        <w:t>royec</w:t>
+      </w:r>
+      <w:bookmarkStart w:id="0" w:name="_GoBack"/>
+      <w:bookmarkEnd w:id="0"/>
+      <w:r>
+        <w:rPr>
+          <w:i w:val="0"/>
+          <w:iCs w:val="0"/>
+          <w:sz w:val="20"/>
+        </w:rPr>
+        <w:t xml:space="preserve">to es el </w:t>
       </w:r>
       <w:r>
         <w:rPr>
@@ -831,8 +892,6 @@
           <w:szCs w:val="20"/>
         </w:rPr>
       </w:pPr>
-      <w:bookmarkStart w:id="0" w:name="_GoBack"/>
-      <w:bookmarkEnd w:id="0"/>
     </w:p>
     <w:p>
       <w:pPr>
@@ -1596,7 +1655,7 @@
               <w:txbxContent>
                 <w:p>
                   <w:pPr>
-                    <w:pStyle w:val="Epgrafe"/>
+                    <w:pStyle w:val="Descripcin"/>
                     <w:keepNext/>
                     <w:jc w:val="center"/>
                     <w:rPr>
@@ -2192,7 +2251,7 @@
           <w:insideV w:val="none" w:sz="0" w:space="0" w:color="auto"/>
         </w:tblBorders>
         <w:tblLayout w:type="fixed"/>
-        <w:tblLook w:val="04A0"/>
+        <w:tblLook w:val="04A0" w:firstRow="1" w:lastRow="0" w:firstColumn="1" w:lastColumn="0" w:noHBand="0" w:noVBand="1"/>
       </w:tblPr>
       <w:tblGrid>
         <w:gridCol w:w="5872"/>
@@ -3303,7 +3362,7 @@
               <w:txbxContent>
                 <w:p>
                   <w:pPr>
-                    <w:pStyle w:val="Epgrafe"/>
+                    <w:pStyle w:val="Descripcin"/>
                     <w:keepNext/>
                     <w:jc w:val="center"/>
                     <w:rPr>
@@ -3515,7 +3574,7 @@
               <w:txbxContent>
                 <w:p>
                   <w:pPr>
-                    <w:pStyle w:val="Epgrafe"/>
+                    <w:pStyle w:val="Descripcin"/>
                     <w:keepNext/>
                     <w:jc w:val="center"/>
                     <w:rPr>
@@ -5074,43 +5133,7 @@
           <w:i w:val="0"/>
           <w:iCs w:val="0"/>
         </w:rPr>
-        <w:t xml:space="preserve"> La versión utilizada es Java Standard </w:t>
-      </w:r>
-      <w:proofErr w:type="spellStart"/>
-      <w:r>
-        <w:rPr>
-          <w:bCs/>
-          <w:i w:val="0"/>
-          <w:iCs w:val="0"/>
-        </w:rPr>
-        <w:t>Edition</w:t>
-      </w:r>
-      <w:proofErr w:type="spellEnd"/>
-      <w:r>
-        <w:rPr>
-          <w:bCs/>
-          <w:i w:val="0"/>
-          <w:iCs w:val="0"/>
-        </w:rPr>
-        <w:t xml:space="preserve"> 6, Java SE 6 </w:t>
-      </w:r>
-      <w:proofErr w:type="spellStart"/>
-      <w:r>
-        <w:rPr>
-          <w:bCs/>
-          <w:i w:val="0"/>
-          <w:iCs w:val="0"/>
-        </w:rPr>
-        <w:t>Delopment</w:t>
-      </w:r>
-      <w:proofErr w:type="spellEnd"/>
-      <w:r>
-        <w:rPr>
-          <w:bCs/>
-          <w:i w:val="0"/>
-          <w:iCs w:val="0"/>
-        </w:rPr>
-        <w:t xml:space="preserve"> Kit 1.6.0, JDK 1.6.0.</w:t>
+        <w:t xml:space="preserve"> La versión utilizada es Java Standard Edition 6, Java SE 6 Delopment Kit 1.6.0, JDK 1.6.0.</w:t>
       </w:r>
     </w:p>
     <w:p>
@@ -5184,7 +5207,6 @@
         </w:rPr>
         <w:t xml:space="preserve"> </w:t>
       </w:r>
-      <w:proofErr w:type="spellStart"/>
       <w:r>
         <w:rPr>
           <w:bCs/>
@@ -5193,32 +5215,13 @@
         </w:rPr>
         <w:t>Subversion</w:t>
       </w:r>
-      <w:proofErr w:type="spellEnd"/>
-      <w:r>
-        <w:rPr>
-          <w:bCs/>
-          <w:i w:val="0"/>
-          <w:iCs w:val="0"/>
-        </w:rPr>
-        <w:t xml:space="preserve">, para el control de versiones open </w:t>
-      </w:r>
-      <w:proofErr w:type="spellStart"/>
-      <w:r>
-        <w:rPr>
-          <w:bCs/>
-          <w:i w:val="0"/>
-          <w:iCs w:val="0"/>
-        </w:rPr>
-        <w:t>source</w:t>
-      </w:r>
-      <w:proofErr w:type="spellEnd"/>
-      <w:r>
-        <w:rPr>
-          <w:bCs/>
-          <w:i w:val="0"/>
-          <w:iCs w:val="0"/>
-        </w:rPr>
-        <w:t xml:space="preserve"> basada en un repositorio.</w:t>
+      <w:r>
+        <w:rPr>
+          <w:bCs/>
+          <w:i w:val="0"/>
+          <w:iCs w:val="0"/>
+        </w:rPr>
+        <w:t>, para el control de versiones open source basada en un repositorio.</w:t>
       </w:r>
     </w:p>
     <w:p>
@@ -5250,36 +5253,8 @@
           <w:i w:val="0"/>
           <w:iCs w:val="0"/>
         </w:rPr>
-        <w:t xml:space="preserve"> IDE </w:t>
-      </w:r>
-      <w:proofErr w:type="spellStart"/>
-      <w:r>
-        <w:rPr>
-          <w:bCs/>
-          <w:i w:val="0"/>
-          <w:iCs w:val="0"/>
-        </w:rPr>
-        <w:t>for</w:t>
-      </w:r>
-      <w:proofErr w:type="spellEnd"/>
-      <w:r>
-        <w:rPr>
-          <w:bCs/>
-          <w:i w:val="0"/>
-          <w:iCs w:val="0"/>
-        </w:rPr>
-        <w:t xml:space="preserve"> Java EE </w:t>
-      </w:r>
-      <w:proofErr w:type="spellStart"/>
-      <w:r>
-        <w:rPr>
-          <w:bCs/>
-          <w:i w:val="0"/>
-          <w:iCs w:val="0"/>
-        </w:rPr>
-        <w:t>Developers</w:t>
-      </w:r>
-      <w:proofErr w:type="spellEnd"/>
+        <w:t xml:space="preserve"> IDE for Java EE Developers</w:t>
+      </w:r>
       <w:r>
         <w:rPr>
           <w:bCs/>
@@ -5342,25 +5317,7 @@
           <w:i w:val="0"/>
           <w:iCs w:val="0"/>
         </w:rPr>
-        <w:t xml:space="preserve"> Oracle SQL </w:t>
-      </w:r>
-      <w:proofErr w:type="spellStart"/>
-      <w:r>
-        <w:rPr>
-          <w:bCs/>
-          <w:i w:val="0"/>
-          <w:iCs w:val="0"/>
-        </w:rPr>
-        <w:t>developer</w:t>
-      </w:r>
-      <w:proofErr w:type="spellEnd"/>
-      <w:r>
-        <w:rPr>
-          <w:bCs/>
-          <w:i w:val="0"/>
-          <w:iCs w:val="0"/>
-        </w:rPr>
-        <w:t xml:space="preserve"> versión 3.2.20.09 es la herramienta gráfica seleccionada para editar registros en la base de datos Oracle.</w:t>
+        <w:t xml:space="preserve"> Oracle SQL developer versión 3.2.20.09 es la herramienta gráfica seleccionada para editar registros en la base de datos Oracle.</w:t>
       </w:r>
     </w:p>
     <w:p>
@@ -5555,23 +5512,13 @@
           <w:iCs w:val="0"/>
         </w:rPr>
       </w:pPr>
-      <w:proofErr w:type="spellStart"/>
-      <w:r>
-        <w:rPr>
-          <w:bCs/>
-          <w:i w:val="0"/>
-          <w:iCs w:val="0"/>
-        </w:rPr>
-        <w:t>Redmine</w:t>
-      </w:r>
-      <w:proofErr w:type="spellEnd"/>
-      <w:r>
-        <w:rPr>
-          <w:bCs/>
-          <w:i w:val="0"/>
-          <w:iCs w:val="0"/>
-        </w:rPr>
-        <w:t>, gestor y planificador de proyectos con interfaz web que ayuda a la coordinación de tareas y comunicación entre los participantes.</w:t>
+      <w:r>
+        <w:rPr>
+          <w:bCs/>
+          <w:i w:val="0"/>
+          <w:iCs w:val="0"/>
+        </w:rPr>
+        <w:t>Redmine, gestor y planificador de proyectos con interfaz web que ayuda a la coordinación de tareas y comunicación entre los participantes.</w:t>
       </w:r>
     </w:p>
     <w:p>
@@ -6540,16 +6487,15 @@
           <w:iCs/>
           <w:color w:val="000000"/>
         </w:rPr>
-        <w:t xml:space="preserve">Web de consulta de la Conserjería de Haciendo y Administración Pública: </w:t>
-      </w:r>
-      <w:proofErr w:type="spellStart"/>
+        <w:t>Web de consulta de la Conserjería de Haciendo y Administración Pública: Port@</w:t>
+      </w:r>
       <w:r>
         <w:rPr>
           <w:i/>
           <w:iCs/>
           <w:color w:val="000000"/>
         </w:rPr>
-        <w:t>Port@</w:t>
+        <w:t>firma</w:t>
       </w:r>
       <w:r>
         <w:rPr>
@@ -6557,53 +6503,44 @@
           <w:iCs/>
           <w:color w:val="000000"/>
         </w:rPr>
-        <w:t>firma</w:t>
-      </w:r>
-      <w:proofErr w:type="spellEnd"/>
-      <w:r>
+        <w:t xml:space="preserve"> </w:t>
+      </w:r>
+    </w:p>
+    <w:p>
+      <w:pPr>
         <w:rPr>
           <w:i/>
           <w:iCs/>
           <w:color w:val="000000"/>
         </w:rPr>
-        <w:t xml:space="preserve"> </w:t>
-      </w:r>
-    </w:p>
-    <w:p>
-      <w:pPr>
+      </w:pPr>
+      <w:r>
         <w:rPr>
           <w:i/>
           <w:iCs/>
           <w:color w:val="000000"/>
         </w:rPr>
-      </w:pPr>
+        <w:tab/>
+      </w:r>
       <w:r>
         <w:rPr>
           <w:i/>
           <w:iCs/>
           <w:color w:val="000000"/>
         </w:rPr>
-        <w:tab/>
-      </w:r>
-      <w:r>
+        <w:t>https://ws024.juntadeandalucia.es/ae/adminelec/areatecnica/portafirmas</w:t>
+      </w:r>
+    </w:p>
+    <w:p>
+      <w:pPr>
+        <w:autoSpaceDE w:val="0"/>
+        <w:autoSpaceDN w:val="0"/>
+        <w:adjustRightInd w:val="0"/>
         <w:rPr>
           <w:i/>
           <w:iCs/>
           <w:color w:val="000000"/>
         </w:rPr>
-        <w:t>https://ws024.juntadeandalucia.es/ae/adminelec/areatecnica/portafirmas</w:t>
-      </w:r>
-    </w:p>
-    <w:p>
-      <w:pPr>
-        <w:autoSpaceDE w:val="0"/>
-        <w:autoSpaceDN w:val="0"/>
-        <w:adjustRightInd w:val="0"/>
-        <w:rPr>
-          <w:i/>
-          <w:iCs/>
-          <w:color w:val="000000"/>
-        </w:rPr>
       </w:pPr>
     </w:p>
     <w:p>
@@ -6626,21 +6563,7 @@
         <w:rPr>
           <w:color w:val="000000"/>
         </w:rPr>
-        <w:t xml:space="preserve"> R. </w:t>
-      </w:r>
-      <w:proofErr w:type="spellStart"/>
-      <w:r>
-        <w:rPr>
-          <w:color w:val="000000"/>
-        </w:rPr>
-        <w:t>Pressman</w:t>
-      </w:r>
-      <w:proofErr w:type="spellEnd"/>
-      <w:r>
-        <w:rPr>
-          <w:color w:val="000000"/>
-        </w:rPr>
-        <w:t>, Ingeniería del Software. Un enfoque práctico, McGraw Hill,(2002).</w:t>
+        <w:t xml:space="preserve"> R. Pressman, Ingeniería del Software. Un enfoque práctico, McGraw Hill,(2002).</w:t>
       </w:r>
     </w:p>
     <w:p>
@@ -6665,39 +6588,7 @@
           <w:color w:val="000000"/>
           <w:lang w:val="en-GB"/>
         </w:rPr>
-        <w:t xml:space="preserve"> G. </w:t>
-      </w:r>
-      <w:proofErr w:type="spellStart"/>
-      <w:r>
-        <w:rPr>
-          <w:color w:val="000000"/>
-          <w:lang w:val="en-GB"/>
-        </w:rPr>
-        <w:t>Booch</w:t>
-      </w:r>
-      <w:proofErr w:type="spellEnd"/>
-      <w:r>
-        <w:rPr>
-          <w:color w:val="000000"/>
-          <w:lang w:val="en-GB"/>
-        </w:rPr>
-        <w:t xml:space="preserve">, I. Jacobson, J.M. </w:t>
-      </w:r>
-      <w:proofErr w:type="spellStart"/>
-      <w:r>
-        <w:rPr>
-          <w:color w:val="000000"/>
-          <w:lang w:val="en-GB"/>
-        </w:rPr>
-        <w:t>Rumbaugh</w:t>
-      </w:r>
-      <w:proofErr w:type="spellEnd"/>
-      <w:r>
-        <w:rPr>
-          <w:color w:val="000000"/>
-          <w:lang w:val="en-GB"/>
-        </w:rPr>
-        <w:t xml:space="preserve">, UML. </w:t>
+        <w:t xml:space="preserve"> G. Booch, I. Jacobson, J.M. Rumbaugh, UML. </w:t>
       </w:r>
       <w:r>
         <w:rPr>
@@ -6744,39 +6635,7 @@
           <w:color w:val="000000"/>
           <w:lang w:val="en-GB"/>
         </w:rPr>
-        <w:t xml:space="preserve">. G. </w:t>
-      </w:r>
-      <w:proofErr w:type="spellStart"/>
-      <w:r>
-        <w:rPr>
-          <w:color w:val="000000"/>
-          <w:lang w:val="en-GB"/>
-        </w:rPr>
-        <w:t>Booch</w:t>
-      </w:r>
-      <w:proofErr w:type="spellEnd"/>
-      <w:r>
-        <w:rPr>
-          <w:color w:val="000000"/>
-          <w:lang w:val="en-GB"/>
-        </w:rPr>
-        <w:t xml:space="preserve">, I. Jacobson, J.M. </w:t>
-      </w:r>
-      <w:proofErr w:type="spellStart"/>
-      <w:r>
-        <w:rPr>
-          <w:color w:val="000000"/>
-          <w:lang w:val="en-GB"/>
-        </w:rPr>
-        <w:t>Rumbaugh</w:t>
-      </w:r>
-      <w:proofErr w:type="spellEnd"/>
-      <w:r>
-        <w:rPr>
-          <w:color w:val="000000"/>
-          <w:lang w:val="en-GB"/>
-        </w:rPr>
-        <w:t xml:space="preserve">, UML. </w:t>
+        <w:t xml:space="preserve">. G. Booch, I. Jacobson, J.M. Rumbaugh, UML. </w:t>
       </w:r>
       <w:r>
         <w:rPr>
@@ -6798,35 +6657,7 @@
         <w:rPr>
           <w:color w:val="000000"/>
         </w:rPr>
-        <w:t xml:space="preserve">modelado. Guía de Usuario, </w:t>
-      </w:r>
-      <w:proofErr w:type="spellStart"/>
-      <w:r>
-        <w:rPr>
-          <w:color w:val="000000"/>
-        </w:rPr>
-        <w:t>Addison</w:t>
-      </w:r>
-      <w:proofErr w:type="spellEnd"/>
-      <w:r>
-        <w:rPr>
-          <w:color w:val="000000"/>
-        </w:rPr>
-        <w:t xml:space="preserve"> </w:t>
-      </w:r>
-      <w:proofErr w:type="spellStart"/>
-      <w:r>
-        <w:rPr>
-          <w:color w:val="000000"/>
-        </w:rPr>
-        <w:t>Wesley</w:t>
-      </w:r>
-      <w:proofErr w:type="spellEnd"/>
-      <w:r>
-        <w:rPr>
-          <w:color w:val="000000"/>
-        </w:rPr>
-        <w:t>, (1999).</w:t>
+        <w:t>modelado. Guía de Usuario, Addison Wesley, (1999).</w:t>
       </w:r>
     </w:p>
     <w:p>
@@ -7085,7 +6916,7 @@
 </file>
 
 <file path=word/endnotes.xml><?xml version="1.0" encoding="utf-8"?>
-<w:endnotes xmlns:ve="http://schemas.openxmlformats.org/markup-compatibility/2006" xmlns:o="urn:schemas-microsoft-com:office:office" xmlns:r="http://schemas.openxmlformats.org/officeDocument/2006/relationships" xmlns:m="http://schemas.openxmlformats.org/officeDocument/2006/math" xmlns:v="urn:schemas-microsoft-com:vml" xmlns:wp="http://schemas.openxmlformats.org/drawingml/2006/wordprocessingDrawing" xmlns:w10="urn:schemas-microsoft-com:office:word" xmlns:w="http://schemas.openxmlformats.org/wordprocessingml/2006/main" xmlns:wne="http://schemas.microsoft.com/office/word/2006/wordml">
+<w:endnotes xmlns:wpc="http://schemas.microsoft.com/office/word/2010/wordprocessingCanvas" xmlns:cx="http://schemas.microsoft.com/office/drawing/2014/chartex" xmlns:cx1="http://schemas.microsoft.com/office/drawing/2015/9/8/chartex" xmlns:cx2="http://schemas.microsoft.com/office/drawing/2015/10/21/chartex" xmlns:cx3="http://schemas.microsoft.com/office/drawing/2016/5/9/chartex" xmlns:cx4="http://schemas.microsoft.com/office/drawing/2016/5/10/chartex" xmlns:cx5="http://schemas.microsoft.com/office/drawing/2016/5/11/chartex" xmlns:cx6="http://schemas.microsoft.com/office/drawing/2016/5/12/chartex" xmlns:cx7="http://schemas.microsoft.com/office/drawing/2016/5/13/chartex" xmlns:cx8="http://schemas.microsoft.com/office/drawing/2016/5/14/chartex" xmlns:mc="http://schemas.openxmlformats.org/markup-compatibility/2006" xmlns:o="urn:schemas-microsoft-com:office:office" xmlns:r="http://schemas.openxmlformats.org/officeDocument/2006/relationships" xmlns:m="http://schemas.openxmlformats.org/officeDocument/2006/math" xmlns:v="urn:schemas-microsoft-com:vml" xmlns:wp14="http://schemas.microsoft.com/office/word/2010/wordprocessingDrawing" xmlns:wp="http://schemas.openxmlformats.org/drawingml/2006/wordprocessingDrawing" xmlns:w10="urn:schemas-microsoft-com:office:word" xmlns:w="http://schemas.openxmlformats.org/wordprocessingml/2006/main" xmlns:w14="http://schemas.microsoft.com/office/word/2010/wordml" xmlns:w15="http://schemas.microsoft.com/office/word/2012/wordml" xmlns:w16se="http://schemas.microsoft.com/office/word/2015/wordml/symex" xmlns:wpg="http://schemas.microsoft.com/office/word/2010/wordprocessingGroup" xmlns:wpi="http://schemas.microsoft.com/office/word/2010/wordprocessingInk" xmlns:wne="http://schemas.microsoft.com/office/word/2006/wordml" xmlns:wps="http://schemas.microsoft.com/office/word/2010/wordprocessingShape" mc:Ignorable="w14 w15 w16se wp14">
   <w:endnote w:type="separator" w:id="-1">
     <w:p>
       <w:r>
@@ -7104,7 +6935,7 @@
 </file>
 
 <file path=word/footer1.xml><?xml version="1.0" encoding="utf-8"?>
-<w:ftr xmlns:ve="http://schemas.openxmlformats.org/markup-compatibility/2006" xmlns:o="urn:schemas-microsoft-com:office:office" xmlns:r="http://schemas.openxmlformats.org/officeDocument/2006/relationships" xmlns:m="http://schemas.openxmlformats.org/officeDocument/2006/math" xmlns:v="urn:schemas-microsoft-com:vml" xmlns:wp="http://schemas.openxmlformats.org/drawingml/2006/wordprocessingDrawing" xmlns:w10="urn:schemas-microsoft-com:office:word" xmlns:w="http://schemas.openxmlformats.org/wordprocessingml/2006/main" xmlns:wne="http://schemas.microsoft.com/office/word/2006/wordml">
+<w:ftr xmlns:wpc="http://schemas.microsoft.com/office/word/2010/wordprocessingCanvas" xmlns:cx="http://schemas.microsoft.com/office/drawing/2014/chartex" xmlns:cx1="http://schemas.microsoft.com/office/drawing/2015/9/8/chartex" xmlns:cx2="http://schemas.microsoft.com/office/drawing/2015/10/21/chartex" xmlns:cx3="http://schemas.microsoft.com/office/drawing/2016/5/9/chartex" xmlns:cx4="http://schemas.microsoft.com/office/drawing/2016/5/10/chartex" xmlns:cx5="http://schemas.microsoft.com/office/drawing/2016/5/11/chartex" xmlns:cx6="http://schemas.microsoft.com/office/drawing/2016/5/12/chartex" xmlns:cx7="http://schemas.microsoft.com/office/drawing/2016/5/13/chartex" xmlns:cx8="http://schemas.microsoft.com/office/drawing/2016/5/14/chartex" xmlns:mc="http://schemas.openxmlformats.org/markup-compatibility/2006" xmlns:o="urn:schemas-microsoft-com:office:office" xmlns:r="http://schemas.openxmlformats.org/officeDocument/2006/relationships" xmlns:m="http://schemas.openxmlformats.org/officeDocument/2006/math" xmlns:v="urn:schemas-microsoft-com:vml" xmlns:wp14="http://schemas.microsoft.com/office/word/2010/wordprocessingDrawing" xmlns:wp="http://schemas.openxmlformats.org/drawingml/2006/wordprocessingDrawing" xmlns:w10="urn:schemas-microsoft-com:office:word" xmlns:w="http://schemas.openxmlformats.org/wordprocessingml/2006/main" xmlns:w14="http://schemas.microsoft.com/office/word/2010/wordml" xmlns:w15="http://schemas.microsoft.com/office/word/2012/wordml" xmlns:w16se="http://schemas.microsoft.com/office/word/2015/wordml/symex" xmlns:wpg="http://schemas.microsoft.com/office/word/2010/wordprocessingGroup" xmlns:wpi="http://schemas.microsoft.com/office/word/2010/wordprocessingInk" xmlns:wne="http://schemas.microsoft.com/office/word/2006/wordml" xmlns:wps="http://schemas.microsoft.com/office/word/2010/wordprocessingShape" mc:Ignorable="w14 w15 w16se wp14">
   <w:p>
     <w:pPr>
       <w:pStyle w:val="Piedepgina"/>
@@ -7124,7 +6955,7 @@
 </file>
 
 <file path=word/footer2.xml><?xml version="1.0" encoding="utf-8"?>
-<w:ftr xmlns:ve="http://schemas.openxmlformats.org/markup-compatibility/2006" xmlns:o="urn:schemas-microsoft-com:office:office" xmlns:r="http://schemas.openxmlformats.org/officeDocument/2006/relationships" xmlns:m="http://schemas.openxmlformats.org/officeDocument/2006/math" xmlns:v="urn:schemas-microsoft-com:vml" xmlns:wp="http://schemas.openxmlformats.org/drawingml/2006/wordprocessingDrawing" xmlns:w10="urn:schemas-microsoft-com:office:word" xmlns:w="http://schemas.openxmlformats.org/wordprocessingml/2006/main" xmlns:wne="http://schemas.microsoft.com/office/word/2006/wordml">
+<w:ftr xmlns:wpc="http://schemas.microsoft.com/office/word/2010/wordprocessingCanvas" xmlns:cx="http://schemas.microsoft.com/office/drawing/2014/chartex" xmlns:cx1="http://schemas.microsoft.com/office/drawing/2015/9/8/chartex" xmlns:cx2="http://schemas.microsoft.com/office/drawing/2015/10/21/chartex" xmlns:cx3="http://schemas.microsoft.com/office/drawing/2016/5/9/chartex" xmlns:cx4="http://schemas.microsoft.com/office/drawing/2016/5/10/chartex" xmlns:cx5="http://schemas.microsoft.com/office/drawing/2016/5/11/chartex" xmlns:cx6="http://schemas.microsoft.com/office/drawing/2016/5/12/chartex" xmlns:cx7="http://schemas.microsoft.com/office/drawing/2016/5/13/chartex" xmlns:cx8="http://schemas.microsoft.com/office/drawing/2016/5/14/chartex" xmlns:mc="http://schemas.openxmlformats.org/markup-compatibility/2006" xmlns:o="urn:schemas-microsoft-com:office:office" xmlns:r="http://schemas.openxmlformats.org/officeDocument/2006/relationships" xmlns:m="http://schemas.openxmlformats.org/officeDocument/2006/math" xmlns:v="urn:schemas-microsoft-com:vml" xmlns:wp14="http://schemas.microsoft.com/office/word/2010/wordprocessingDrawing" xmlns:wp="http://schemas.openxmlformats.org/drawingml/2006/wordprocessingDrawing" xmlns:w10="urn:schemas-microsoft-com:office:word" xmlns:w="http://schemas.openxmlformats.org/wordprocessingml/2006/main" xmlns:w14="http://schemas.microsoft.com/office/word/2010/wordml" xmlns:w15="http://schemas.microsoft.com/office/word/2012/wordml" xmlns:w16se="http://schemas.microsoft.com/office/word/2015/wordml/symex" xmlns:wpg="http://schemas.microsoft.com/office/word/2010/wordprocessingGroup" xmlns:wpi="http://schemas.microsoft.com/office/word/2010/wordprocessingInk" xmlns:wne="http://schemas.microsoft.com/office/word/2006/wordml" xmlns:wps="http://schemas.microsoft.com/office/word/2010/wordprocessingShape" mc:Ignorable="w14 w15 w16se wp14">
   <w:p>
     <w:pPr>
       <w:pStyle w:val="Piedepgina"/>
@@ -7135,7 +6966,7 @@
 </file>
 
 <file path=word/footer3.xml><?xml version="1.0" encoding="utf-8"?>
-<w:ftr xmlns:ve="http://schemas.openxmlformats.org/markup-compatibility/2006" xmlns:o="urn:schemas-microsoft-com:office:office" xmlns:r="http://schemas.openxmlformats.org/officeDocument/2006/relationships" xmlns:m="http://schemas.openxmlformats.org/officeDocument/2006/math" xmlns:v="urn:schemas-microsoft-com:vml" xmlns:wp="http://schemas.openxmlformats.org/drawingml/2006/wordprocessingDrawing" xmlns:w10="urn:schemas-microsoft-com:office:word" xmlns:w="http://schemas.openxmlformats.org/wordprocessingml/2006/main" xmlns:wne="http://schemas.microsoft.com/office/word/2006/wordml">
+<w:ftr xmlns:wpc="http://schemas.microsoft.com/office/word/2010/wordprocessingCanvas" xmlns:cx="http://schemas.microsoft.com/office/drawing/2014/chartex" xmlns:cx1="http://schemas.microsoft.com/office/drawing/2015/9/8/chartex" xmlns:cx2="http://schemas.microsoft.com/office/drawing/2015/10/21/chartex" xmlns:cx3="http://schemas.microsoft.com/office/drawing/2016/5/9/chartex" xmlns:cx4="http://schemas.microsoft.com/office/drawing/2016/5/10/chartex" xmlns:cx5="http://schemas.microsoft.com/office/drawing/2016/5/11/chartex" xmlns:cx6="http://schemas.microsoft.com/office/drawing/2016/5/12/chartex" xmlns:cx7="http://schemas.microsoft.com/office/drawing/2016/5/13/chartex" xmlns:cx8="http://schemas.microsoft.com/office/drawing/2016/5/14/chartex" xmlns:mc="http://schemas.openxmlformats.org/markup-compatibility/2006" xmlns:o="urn:schemas-microsoft-com:office:office" xmlns:r="http://schemas.openxmlformats.org/officeDocument/2006/relationships" xmlns:m="http://schemas.openxmlformats.org/officeDocument/2006/math" xmlns:v="urn:schemas-microsoft-com:vml" xmlns:wp14="http://schemas.microsoft.com/office/word/2010/wordprocessingDrawing" xmlns:wp="http://schemas.openxmlformats.org/drawingml/2006/wordprocessingDrawing" xmlns:w10="urn:schemas-microsoft-com:office:word" xmlns:w="http://schemas.openxmlformats.org/wordprocessingml/2006/main" xmlns:w14="http://schemas.microsoft.com/office/word/2010/wordml" xmlns:w15="http://schemas.microsoft.com/office/word/2012/wordml" xmlns:w16se="http://schemas.microsoft.com/office/word/2015/wordml/symex" xmlns:wpg="http://schemas.microsoft.com/office/word/2010/wordprocessingGroup" xmlns:wpi="http://schemas.microsoft.com/office/word/2010/wordprocessingInk" xmlns:wne="http://schemas.microsoft.com/office/word/2006/wordml" xmlns:wps="http://schemas.microsoft.com/office/word/2010/wordprocessingShape" mc:Ignorable="w14 w15 w16se wp14">
   <w:sdt>
     <w:sdtPr>
       <w:id w:val="3714887"/>
@@ -7144,19 +6975,33 @@
         <w:docPartUnique/>
       </w:docPartObj>
     </w:sdtPr>
+    <w:sdtEndPr/>
     <w:sdtContent>
       <w:p>
         <w:pPr>
           <w:pStyle w:val="Piedepgina"/>
         </w:pPr>
-        <w:fldSimple w:instr=" PAGE   \* MERGEFORMAT ">
-          <w:r>
-            <w:rPr>
-              <w:noProof/>
-            </w:rPr>
-            <w:t>12</w:t>
-          </w:r>
-        </w:fldSimple>
+        <w:r>
+          <w:fldChar w:fldCharType="begin"/>
+        </w:r>
+        <w:r>
+          <w:instrText xml:space="preserve"> PAGE   \* MERGEFORMAT </w:instrText>
+        </w:r>
+        <w:r>
+          <w:fldChar w:fldCharType="separate"/>
+        </w:r>
+        <w:r>
+          <w:rPr>
+            <w:noProof/>
+          </w:rPr>
+          <w:t>2</w:t>
+        </w:r>
+        <w:r>
+          <w:rPr>
+            <w:noProof/>
+          </w:rPr>
+          <w:fldChar w:fldCharType="end"/>
+        </w:r>
       </w:p>
     </w:sdtContent>
   </w:sdt>
@@ -7170,7 +7015,7 @@
 </file>
 
 <file path=word/footer4.xml><?xml version="1.0" encoding="utf-8"?>
-<w:ftr xmlns:ve="http://schemas.openxmlformats.org/markup-compatibility/2006" xmlns:o="urn:schemas-microsoft-com:office:office" xmlns:r="http://schemas.openxmlformats.org/officeDocument/2006/relationships" xmlns:m="http://schemas.openxmlformats.org/officeDocument/2006/math" xmlns:v="urn:schemas-microsoft-com:vml" xmlns:wp="http://schemas.openxmlformats.org/drawingml/2006/wordprocessingDrawing" xmlns:w10="urn:schemas-microsoft-com:office:word" xmlns:w="http://schemas.openxmlformats.org/wordprocessingml/2006/main" xmlns:wne="http://schemas.microsoft.com/office/word/2006/wordml">
+<w:ftr xmlns:wpc="http://schemas.microsoft.com/office/word/2010/wordprocessingCanvas" xmlns:cx="http://schemas.microsoft.com/office/drawing/2014/chartex" xmlns:cx1="http://schemas.microsoft.com/office/drawing/2015/9/8/chartex" xmlns:cx2="http://schemas.microsoft.com/office/drawing/2015/10/21/chartex" xmlns:cx3="http://schemas.microsoft.com/office/drawing/2016/5/9/chartex" xmlns:cx4="http://schemas.microsoft.com/office/drawing/2016/5/10/chartex" xmlns:cx5="http://schemas.microsoft.com/office/drawing/2016/5/11/chartex" xmlns:cx6="http://schemas.microsoft.com/office/drawing/2016/5/12/chartex" xmlns:cx7="http://schemas.microsoft.com/office/drawing/2016/5/13/chartex" xmlns:cx8="http://schemas.microsoft.com/office/drawing/2016/5/14/chartex" xmlns:mc="http://schemas.openxmlformats.org/markup-compatibility/2006" xmlns:o="urn:schemas-microsoft-com:office:office" xmlns:r="http://schemas.openxmlformats.org/officeDocument/2006/relationships" xmlns:m="http://schemas.openxmlformats.org/officeDocument/2006/math" xmlns:v="urn:schemas-microsoft-com:vml" xmlns:wp14="http://schemas.microsoft.com/office/word/2010/wordprocessingDrawing" xmlns:wp="http://schemas.openxmlformats.org/drawingml/2006/wordprocessingDrawing" xmlns:w10="urn:schemas-microsoft-com:office:word" xmlns:w="http://schemas.openxmlformats.org/wordprocessingml/2006/main" xmlns:w14="http://schemas.microsoft.com/office/word/2010/wordml" xmlns:w15="http://schemas.microsoft.com/office/word/2012/wordml" xmlns:w16se="http://schemas.microsoft.com/office/word/2015/wordml/symex" xmlns:wpg="http://schemas.microsoft.com/office/word/2010/wordprocessingGroup" xmlns:wpi="http://schemas.microsoft.com/office/word/2010/wordprocessingInk" xmlns:wne="http://schemas.microsoft.com/office/word/2006/wordml" xmlns:wps="http://schemas.microsoft.com/office/word/2010/wordprocessingShape" mc:Ignorable="w14 w15 w16se wp14">
   <w:sdt>
     <w:sdtPr>
       <w:id w:val="3714888"/>
@@ -7179,20 +7024,34 @@
         <w:docPartUnique/>
       </w:docPartObj>
     </w:sdtPr>
+    <w:sdtEndPr/>
     <w:sdtContent>
       <w:p>
         <w:pPr>
           <w:pStyle w:val="Piedepgina"/>
           <w:jc w:val="right"/>
         </w:pPr>
-        <w:fldSimple w:instr=" PAGE   \* MERGEFORMAT ">
-          <w:r>
-            <w:rPr>
-              <w:noProof/>
-            </w:rPr>
-            <w:t>11</w:t>
-          </w:r>
-        </w:fldSimple>
+        <w:r>
+          <w:fldChar w:fldCharType="begin"/>
+        </w:r>
+        <w:r>
+          <w:instrText xml:space="preserve"> PAGE   \* MERGEFORMAT </w:instrText>
+        </w:r>
+        <w:r>
+          <w:fldChar w:fldCharType="separate"/>
+        </w:r>
+        <w:r>
+          <w:rPr>
+            <w:noProof/>
+          </w:rPr>
+          <w:t>11</w:t>
+        </w:r>
+        <w:r>
+          <w:rPr>
+            <w:noProof/>
+          </w:rPr>
+          <w:fldChar w:fldCharType="end"/>
+        </w:r>
       </w:p>
     </w:sdtContent>
   </w:sdt>
@@ -7206,7 +7065,7 @@
 </file>
 
 <file path=word/footer5.xml><?xml version="1.0" encoding="utf-8"?>
-<w:ftr xmlns:ve="http://schemas.openxmlformats.org/markup-compatibility/2006" xmlns:o="urn:schemas-microsoft-com:office:office" xmlns:r="http://schemas.openxmlformats.org/officeDocument/2006/relationships" xmlns:m="http://schemas.openxmlformats.org/officeDocument/2006/math" xmlns:v="urn:schemas-microsoft-com:vml" xmlns:wp="http://schemas.openxmlformats.org/drawingml/2006/wordprocessingDrawing" xmlns:w10="urn:schemas-microsoft-com:office:word" xmlns:w="http://schemas.openxmlformats.org/wordprocessingml/2006/main" xmlns:wne="http://schemas.microsoft.com/office/word/2006/wordml">
+<w:ftr xmlns:wpc="http://schemas.microsoft.com/office/word/2010/wordprocessingCanvas" xmlns:cx="http://schemas.microsoft.com/office/drawing/2014/chartex" xmlns:cx1="http://schemas.microsoft.com/office/drawing/2015/9/8/chartex" xmlns:cx2="http://schemas.microsoft.com/office/drawing/2015/10/21/chartex" xmlns:cx3="http://schemas.microsoft.com/office/drawing/2016/5/9/chartex" xmlns:cx4="http://schemas.microsoft.com/office/drawing/2016/5/10/chartex" xmlns:cx5="http://schemas.microsoft.com/office/drawing/2016/5/11/chartex" xmlns:cx6="http://schemas.microsoft.com/office/drawing/2016/5/12/chartex" xmlns:cx7="http://schemas.microsoft.com/office/drawing/2016/5/13/chartex" xmlns:cx8="http://schemas.microsoft.com/office/drawing/2016/5/14/chartex" xmlns:mc="http://schemas.openxmlformats.org/markup-compatibility/2006" xmlns:o="urn:schemas-microsoft-com:office:office" xmlns:r="http://schemas.openxmlformats.org/officeDocument/2006/relationships" xmlns:m="http://schemas.openxmlformats.org/officeDocument/2006/math" xmlns:v="urn:schemas-microsoft-com:vml" xmlns:wp14="http://schemas.microsoft.com/office/word/2010/wordprocessingDrawing" xmlns:wp="http://schemas.openxmlformats.org/drawingml/2006/wordprocessingDrawing" xmlns:w10="urn:schemas-microsoft-com:office:word" xmlns:w="http://schemas.openxmlformats.org/wordprocessingml/2006/main" xmlns:w14="http://schemas.microsoft.com/office/word/2010/wordml" xmlns:w15="http://schemas.microsoft.com/office/word/2012/wordml" xmlns:w16se="http://schemas.microsoft.com/office/word/2015/wordml/symex" xmlns:wpg="http://schemas.microsoft.com/office/word/2010/wordprocessingGroup" xmlns:wpi="http://schemas.microsoft.com/office/word/2010/wordprocessingInk" xmlns:wne="http://schemas.microsoft.com/office/word/2006/wordml" xmlns:wps="http://schemas.microsoft.com/office/word/2010/wordprocessingShape" mc:Ignorable="w14 w15 w16se wp14">
   <w:sdt>
     <w:sdtPr>
       <w:id w:val="3714884"/>
@@ -7215,20 +7074,34 @@
         <w:docPartUnique/>
       </w:docPartObj>
     </w:sdtPr>
+    <w:sdtEndPr/>
     <w:sdtContent>
       <w:p>
         <w:pPr>
           <w:pStyle w:val="Piedepgina"/>
           <w:jc w:val="right"/>
         </w:pPr>
-        <w:fldSimple w:instr=" PAGE   \* MERGEFORMAT ">
-          <w:r>
-            <w:rPr>
-              <w:noProof/>
-            </w:rPr>
-            <w:t>1</w:t>
-          </w:r>
-        </w:fldSimple>
+        <w:r>
+          <w:fldChar w:fldCharType="begin"/>
+        </w:r>
+        <w:r>
+          <w:instrText xml:space="preserve"> PAGE   \* MERGEFORMAT </w:instrText>
+        </w:r>
+        <w:r>
+          <w:fldChar w:fldCharType="separate"/>
+        </w:r>
+        <w:r>
+          <w:rPr>
+            <w:noProof/>
+          </w:rPr>
+          <w:t>1</w:t>
+        </w:r>
+        <w:r>
+          <w:rPr>
+            <w:noProof/>
+          </w:rPr>
+          <w:fldChar w:fldCharType="end"/>
+        </w:r>
       </w:p>
     </w:sdtContent>
   </w:sdt>
@@ -7241,7 +7114,7 @@
 </file>
 
 <file path=word/footer6.xml><?xml version="1.0" encoding="utf-8"?>
-<w:ftr xmlns:ve="http://schemas.openxmlformats.org/markup-compatibility/2006" xmlns:o="urn:schemas-microsoft-com:office:office" xmlns:r="http://schemas.openxmlformats.org/officeDocument/2006/relationships" xmlns:m="http://schemas.openxmlformats.org/officeDocument/2006/math" xmlns:v="urn:schemas-microsoft-com:vml" xmlns:wp="http://schemas.openxmlformats.org/drawingml/2006/wordprocessingDrawing" xmlns:w10="urn:schemas-microsoft-com:office:word" xmlns:w="http://schemas.openxmlformats.org/wordprocessingml/2006/main" xmlns:wne="http://schemas.microsoft.com/office/word/2006/wordml">
+<w:ftr xmlns:wpc="http://schemas.microsoft.com/office/word/2010/wordprocessingCanvas" xmlns:cx="http://schemas.microsoft.com/office/drawing/2014/chartex" xmlns:cx1="http://schemas.microsoft.com/office/drawing/2015/9/8/chartex" xmlns:cx2="http://schemas.microsoft.com/office/drawing/2015/10/21/chartex" xmlns:cx3="http://schemas.microsoft.com/office/drawing/2016/5/9/chartex" xmlns:cx4="http://schemas.microsoft.com/office/drawing/2016/5/10/chartex" xmlns:cx5="http://schemas.microsoft.com/office/drawing/2016/5/11/chartex" xmlns:cx6="http://schemas.microsoft.com/office/drawing/2016/5/12/chartex" xmlns:cx7="http://schemas.microsoft.com/office/drawing/2016/5/13/chartex" xmlns:cx8="http://schemas.microsoft.com/office/drawing/2016/5/14/chartex" xmlns:mc="http://schemas.openxmlformats.org/markup-compatibility/2006" xmlns:o="urn:schemas-microsoft-com:office:office" xmlns:r="http://schemas.openxmlformats.org/officeDocument/2006/relationships" xmlns:m="http://schemas.openxmlformats.org/officeDocument/2006/math" xmlns:v="urn:schemas-microsoft-com:vml" xmlns:wp14="http://schemas.microsoft.com/office/word/2010/wordprocessingDrawing" xmlns:wp="http://schemas.openxmlformats.org/drawingml/2006/wordprocessingDrawing" xmlns:w10="urn:schemas-microsoft-com:office:word" xmlns:w="http://schemas.openxmlformats.org/wordprocessingml/2006/main" xmlns:w14="http://schemas.microsoft.com/office/word/2010/wordml" xmlns:w15="http://schemas.microsoft.com/office/word/2012/wordml" xmlns:w16se="http://schemas.microsoft.com/office/word/2015/wordml/symex" xmlns:wpg="http://schemas.microsoft.com/office/word/2010/wordprocessingGroup" xmlns:wpi="http://schemas.microsoft.com/office/word/2010/wordprocessingInk" xmlns:wne="http://schemas.microsoft.com/office/word/2006/wordml" xmlns:wps="http://schemas.microsoft.com/office/word/2010/wordprocessingShape" mc:Ignorable="w14 w15 w16se wp14">
   <w:p>
     <w:pPr>
       <w:pStyle w:val="Piedepgina"/>
@@ -7257,7 +7130,7 @@
 </file>
 
 <file path=word/footnotes.xml><?xml version="1.0" encoding="utf-8"?>
-<w:footnotes xmlns:ve="http://schemas.openxmlformats.org/markup-compatibility/2006" xmlns:o="urn:schemas-microsoft-com:office:office" xmlns:r="http://schemas.openxmlformats.org/officeDocument/2006/relationships" xmlns:m="http://schemas.openxmlformats.org/officeDocument/2006/math" xmlns:v="urn:schemas-microsoft-com:vml" xmlns:wp="http://schemas.openxmlformats.org/drawingml/2006/wordprocessingDrawing" xmlns:w10="urn:schemas-microsoft-com:office:word" xmlns:w="http://schemas.openxmlformats.org/wordprocessingml/2006/main" xmlns:wne="http://schemas.microsoft.com/office/word/2006/wordml">
+<w:footnotes xmlns:wpc="http://schemas.microsoft.com/office/word/2010/wordprocessingCanvas" xmlns:cx="http://schemas.microsoft.com/office/drawing/2014/chartex" xmlns:cx1="http://schemas.microsoft.com/office/drawing/2015/9/8/chartex" xmlns:cx2="http://schemas.microsoft.com/office/drawing/2015/10/21/chartex" xmlns:cx3="http://schemas.microsoft.com/office/drawing/2016/5/9/chartex" xmlns:cx4="http://schemas.microsoft.com/office/drawing/2016/5/10/chartex" xmlns:cx5="http://schemas.microsoft.com/office/drawing/2016/5/11/chartex" xmlns:cx6="http://schemas.microsoft.com/office/drawing/2016/5/12/chartex" xmlns:cx7="http://schemas.microsoft.com/office/drawing/2016/5/13/chartex" xmlns:cx8="http://schemas.microsoft.com/office/drawing/2016/5/14/chartex" xmlns:mc="http://schemas.openxmlformats.org/markup-compatibility/2006" xmlns:o="urn:schemas-microsoft-com:office:office" xmlns:r="http://schemas.openxmlformats.org/officeDocument/2006/relationships" xmlns:m="http://schemas.openxmlformats.org/officeDocument/2006/math" xmlns:v="urn:schemas-microsoft-com:vml" xmlns:wp14="http://schemas.microsoft.com/office/word/2010/wordprocessingDrawing" xmlns:wp="http://schemas.openxmlformats.org/drawingml/2006/wordprocessingDrawing" xmlns:w10="urn:schemas-microsoft-com:office:word" xmlns:w="http://schemas.openxmlformats.org/wordprocessingml/2006/main" xmlns:w14="http://schemas.microsoft.com/office/word/2010/wordml" xmlns:w15="http://schemas.microsoft.com/office/word/2012/wordml" xmlns:w16se="http://schemas.microsoft.com/office/word/2015/wordml/symex" xmlns:wpg="http://schemas.microsoft.com/office/word/2010/wordprocessingGroup" xmlns:wpi="http://schemas.microsoft.com/office/word/2010/wordprocessingInk" xmlns:wne="http://schemas.microsoft.com/office/word/2006/wordml" xmlns:wps="http://schemas.microsoft.com/office/word/2010/wordprocessingShape" mc:Ignorable="w14 w15 w16se wp14">
   <w:footnote w:type="separator" w:id="-1">
     <w:p>
       <w:r>
@@ -7276,7 +7149,7 @@
 </file>
 
 <file path=word/header1.xml><?xml version="1.0" encoding="utf-8"?>
-<w:hdr xmlns:ve="http://schemas.openxmlformats.org/markup-compatibility/2006" xmlns:o="urn:schemas-microsoft-com:office:office" xmlns:r="http://schemas.openxmlformats.org/officeDocument/2006/relationships" xmlns:m="http://schemas.openxmlformats.org/officeDocument/2006/math" xmlns:v="urn:schemas-microsoft-com:vml" xmlns:wp="http://schemas.openxmlformats.org/drawingml/2006/wordprocessingDrawing" xmlns:w10="urn:schemas-microsoft-com:office:word" xmlns:w="http://schemas.openxmlformats.org/wordprocessingml/2006/main" xmlns:wne="http://schemas.microsoft.com/office/word/2006/wordml">
+<w:hdr xmlns:wpc="http://schemas.microsoft.com/office/word/2010/wordprocessingCanvas" xmlns:cx="http://schemas.microsoft.com/office/drawing/2014/chartex" xmlns:cx1="http://schemas.microsoft.com/office/drawing/2015/9/8/chartex" xmlns:cx2="http://schemas.microsoft.com/office/drawing/2015/10/21/chartex" xmlns:cx3="http://schemas.microsoft.com/office/drawing/2016/5/9/chartex" xmlns:cx4="http://schemas.microsoft.com/office/drawing/2016/5/10/chartex" xmlns:cx5="http://schemas.microsoft.com/office/drawing/2016/5/11/chartex" xmlns:cx6="http://schemas.microsoft.com/office/drawing/2016/5/12/chartex" xmlns:cx7="http://schemas.microsoft.com/office/drawing/2016/5/13/chartex" xmlns:cx8="http://schemas.microsoft.com/office/drawing/2016/5/14/chartex" xmlns:mc="http://schemas.openxmlformats.org/markup-compatibility/2006" xmlns:o="urn:schemas-microsoft-com:office:office" xmlns:r="http://schemas.openxmlformats.org/officeDocument/2006/relationships" xmlns:m="http://schemas.openxmlformats.org/officeDocument/2006/math" xmlns:v="urn:schemas-microsoft-com:vml" xmlns:wp14="http://schemas.microsoft.com/office/word/2010/wordprocessingDrawing" xmlns:wp="http://schemas.openxmlformats.org/drawingml/2006/wordprocessingDrawing" xmlns:w10="urn:schemas-microsoft-com:office:word" xmlns:w="http://schemas.openxmlformats.org/wordprocessingml/2006/main" xmlns:w14="http://schemas.microsoft.com/office/word/2010/wordml" xmlns:w15="http://schemas.microsoft.com/office/word/2012/wordml" xmlns:w16se="http://schemas.microsoft.com/office/word/2015/wordml/symex" xmlns:wpg="http://schemas.microsoft.com/office/word/2010/wordprocessingGroup" xmlns:wpi="http://schemas.microsoft.com/office/word/2010/wordprocessingInk" xmlns:wne="http://schemas.microsoft.com/office/word/2006/wordml" xmlns:wps="http://schemas.microsoft.com/office/word/2010/wordprocessingShape" mc:Ignorable="w14 w15 w16se wp14">
   <w:tbl>
     <w:tblPr>
       <w:tblW w:w="10658" w:type="dxa"/>
@@ -7286,7 +7159,7 @@
         <w:left w:w="70" w:type="dxa"/>
         <w:right w:w="70" w:type="dxa"/>
       </w:tblCellMar>
-      <w:tblLook w:val="0000"/>
+      <w:tblLook w:val="0000" w:firstRow="0" w:lastRow="0" w:firstColumn="0" w:lastColumn="0" w:noHBand="0" w:noVBand="0"/>
     </w:tblPr>
     <w:tblGrid>
       <w:gridCol w:w="3947"/>
@@ -7448,7 +7321,7 @@
 </file>
 
 <file path=word/header2.xml><?xml version="1.0" encoding="utf-8"?>
-<w:hdr xmlns:ve="http://schemas.openxmlformats.org/markup-compatibility/2006" xmlns:o="urn:schemas-microsoft-com:office:office" xmlns:r="http://schemas.openxmlformats.org/officeDocument/2006/relationships" xmlns:m="http://schemas.openxmlformats.org/officeDocument/2006/math" xmlns:v="urn:schemas-microsoft-com:vml" xmlns:wp="http://schemas.openxmlformats.org/drawingml/2006/wordprocessingDrawing" xmlns:w10="urn:schemas-microsoft-com:office:word" xmlns:w="http://schemas.openxmlformats.org/wordprocessingml/2006/main" xmlns:wne="http://schemas.microsoft.com/office/word/2006/wordml">
+<w:hdr xmlns:wpc="http://schemas.microsoft.com/office/word/2010/wordprocessingCanvas" xmlns:cx="http://schemas.microsoft.com/office/drawing/2014/chartex" xmlns:cx1="http://schemas.microsoft.com/office/drawing/2015/9/8/chartex" xmlns:cx2="http://schemas.microsoft.com/office/drawing/2015/10/21/chartex" xmlns:cx3="http://schemas.microsoft.com/office/drawing/2016/5/9/chartex" xmlns:cx4="http://schemas.microsoft.com/office/drawing/2016/5/10/chartex" xmlns:cx5="http://schemas.microsoft.com/office/drawing/2016/5/11/chartex" xmlns:cx6="http://schemas.microsoft.com/office/drawing/2016/5/12/chartex" xmlns:cx7="http://schemas.microsoft.com/office/drawing/2016/5/13/chartex" xmlns:cx8="http://schemas.microsoft.com/office/drawing/2016/5/14/chartex" xmlns:mc="http://schemas.openxmlformats.org/markup-compatibility/2006" xmlns:o="urn:schemas-microsoft-com:office:office" xmlns:r="http://schemas.openxmlformats.org/officeDocument/2006/relationships" xmlns:m="http://schemas.openxmlformats.org/officeDocument/2006/math" xmlns:v="urn:schemas-microsoft-com:vml" xmlns:wp14="http://schemas.microsoft.com/office/word/2010/wordprocessingDrawing" xmlns:wp="http://schemas.openxmlformats.org/drawingml/2006/wordprocessingDrawing" xmlns:w10="urn:schemas-microsoft-com:office:word" xmlns:w="http://schemas.openxmlformats.org/wordprocessingml/2006/main" xmlns:w14="http://schemas.microsoft.com/office/word/2010/wordml" xmlns:w15="http://schemas.microsoft.com/office/word/2012/wordml" xmlns:w16se="http://schemas.microsoft.com/office/word/2015/wordml/symex" xmlns:wpg="http://schemas.microsoft.com/office/word/2010/wordprocessingGroup" xmlns:wpi="http://schemas.microsoft.com/office/word/2010/wordprocessingInk" xmlns:wne="http://schemas.microsoft.com/office/word/2006/wordml" xmlns:wps="http://schemas.microsoft.com/office/word/2010/wordprocessingShape" mc:Ignorable="w14 w15 w16se wp14">
   <w:tbl>
     <w:tblPr>
       <w:tblW w:w="10658" w:type="dxa"/>
@@ -7458,7 +7331,7 @@
         <w:left w:w="70" w:type="dxa"/>
         <w:right w:w="70" w:type="dxa"/>
       </w:tblCellMar>
-      <w:tblLook w:val="0000"/>
+      <w:tblLook w:val="0000" w:firstRow="0" w:lastRow="0" w:firstColumn="0" w:lastColumn="0" w:noHBand="0" w:noVBand="0"/>
     </w:tblPr>
     <w:tblGrid>
       <w:gridCol w:w="3947"/>
@@ -7559,8 +7432,8 @@
 </file>
 
 <file path=word/numbering.xml><?xml version="1.0" encoding="utf-8"?>
-<w:numbering xmlns:ve="http://schemas.openxmlformats.org/markup-compatibility/2006" xmlns:o="urn:schemas-microsoft-com:office:office" xmlns:r="http://schemas.openxmlformats.org/officeDocument/2006/relationships" xmlns:m="http://schemas.openxmlformats.org/officeDocument/2006/math" xmlns:v="urn:schemas-microsoft-com:vml" xmlns:wp="http://schemas.openxmlformats.org/drawingml/2006/wordprocessingDrawing" xmlns:w10="urn:schemas-microsoft-com:office:word" xmlns:w="http://schemas.openxmlformats.org/wordprocessingml/2006/main" xmlns:wne="http://schemas.microsoft.com/office/word/2006/wordml">
-  <w:abstractNum w:abstractNumId="0">
+<w:numbering xmlns:wpc="http://schemas.microsoft.com/office/word/2010/wordprocessingCanvas" xmlns:cx="http://schemas.microsoft.com/office/drawing/2014/chartex" xmlns:cx1="http://schemas.microsoft.com/office/drawing/2015/9/8/chartex" xmlns:cx2="http://schemas.microsoft.com/office/drawing/2015/10/21/chartex" xmlns:cx3="http://schemas.microsoft.com/office/drawing/2016/5/9/chartex" xmlns:cx4="http://schemas.microsoft.com/office/drawing/2016/5/10/chartex" xmlns:cx5="http://schemas.microsoft.com/office/drawing/2016/5/11/chartex" xmlns:cx6="http://schemas.microsoft.com/office/drawing/2016/5/12/chartex" xmlns:cx7="http://schemas.microsoft.com/office/drawing/2016/5/13/chartex" xmlns:cx8="http://schemas.microsoft.com/office/drawing/2016/5/14/chartex" xmlns:mc="http://schemas.openxmlformats.org/markup-compatibility/2006" xmlns:o="urn:schemas-microsoft-com:office:office" xmlns:r="http://schemas.openxmlformats.org/officeDocument/2006/relationships" xmlns:m="http://schemas.openxmlformats.org/officeDocument/2006/math" xmlns:v="urn:schemas-microsoft-com:vml" xmlns:wp14="http://schemas.microsoft.com/office/word/2010/wordprocessingDrawing" xmlns:wp="http://schemas.openxmlformats.org/drawingml/2006/wordprocessingDrawing" xmlns:w10="urn:schemas-microsoft-com:office:word" xmlns:w="http://schemas.openxmlformats.org/wordprocessingml/2006/main" xmlns:w14="http://schemas.microsoft.com/office/word/2010/wordml" xmlns:w15="http://schemas.microsoft.com/office/word/2012/wordml" xmlns:w16se="http://schemas.microsoft.com/office/word/2015/wordml/symex" xmlns:wpg="http://schemas.microsoft.com/office/word/2010/wordprocessingGroup" xmlns:wpi="http://schemas.microsoft.com/office/word/2010/wordprocessingInk" xmlns:wne="http://schemas.microsoft.com/office/word/2006/wordml" xmlns:wps="http://schemas.microsoft.com/office/word/2010/wordprocessingShape" mc:Ignorable="w14 w15 w16se wp14">
+  <w:abstractNum w:abstractNumId="0" w15:restartNumberingAfterBreak="0">
     <w:nsid w:val="00F90363"/>
     <w:multiLevelType w:val="hybridMultilevel"/>
     <w:tmpl w:val="16A0478E"/>
@@ -7673,7 +7546,7 @@
       </w:rPr>
     </w:lvl>
   </w:abstractNum>
-  <w:abstractNum w:abstractNumId="1">
+  <w:abstractNum w:abstractNumId="1" w15:restartNumberingAfterBreak="0">
     <w:nsid w:val="02EC3573"/>
     <w:multiLevelType w:val="hybridMultilevel"/>
     <w:tmpl w:val="5C2A2F2A"/>
@@ -7813,7 +7686,7 @@
       </w:rPr>
     </w:lvl>
   </w:abstractNum>
-  <w:abstractNum w:abstractNumId="2">
+  <w:abstractNum w:abstractNumId="2" w15:restartNumberingAfterBreak="0">
     <w:nsid w:val="04EC0931"/>
     <w:multiLevelType w:val="hybridMultilevel"/>
     <w:tmpl w:val="BE400F6A"/>
@@ -7953,7 +7826,7 @@
       </w:rPr>
     </w:lvl>
   </w:abstractNum>
-  <w:abstractNum w:abstractNumId="3">
+  <w:abstractNum w:abstractNumId="3" w15:restartNumberingAfterBreak="0">
     <w:nsid w:val="05BB1298"/>
     <w:multiLevelType w:val="hybridMultilevel"/>
     <w:tmpl w:val="29C8513C"/>
@@ -8066,7 +7939,7 @@
       </w:rPr>
     </w:lvl>
   </w:abstractNum>
-  <w:abstractNum w:abstractNumId="4">
+  <w:abstractNum w:abstractNumId="4" w15:restartNumberingAfterBreak="0">
     <w:nsid w:val="06C600B3"/>
     <w:multiLevelType w:val="hybridMultilevel"/>
     <w:tmpl w:val="11BA6306"/>
@@ -8179,7 +8052,7 @@
       </w:rPr>
     </w:lvl>
   </w:abstractNum>
-  <w:abstractNum w:abstractNumId="5">
+  <w:abstractNum w:abstractNumId="5" w15:restartNumberingAfterBreak="0">
     <w:nsid w:val="0B920C72"/>
     <w:multiLevelType w:val="hybridMultilevel"/>
     <w:tmpl w:val="6AEC4952"/>
@@ -8319,7 +8192,7 @@
       </w:rPr>
     </w:lvl>
   </w:abstractNum>
-  <w:abstractNum w:abstractNumId="6">
+  <w:abstractNum w:abstractNumId="6" w15:restartNumberingAfterBreak="0">
     <w:nsid w:val="0D97133C"/>
     <w:multiLevelType w:val="hybridMultilevel"/>
     <w:tmpl w:val="1D2099EC"/>
@@ -8432,7 +8305,7 @@
       </w:rPr>
     </w:lvl>
   </w:abstractNum>
-  <w:abstractNum w:abstractNumId="7">
+  <w:abstractNum w:abstractNumId="7" w15:restartNumberingAfterBreak="0">
     <w:nsid w:val="0DB50F2F"/>
     <w:multiLevelType w:val="hybridMultilevel"/>
     <w:tmpl w:val="39363466"/>
@@ -8518,7 +8391,7 @@
       </w:pPr>
     </w:lvl>
   </w:abstractNum>
-  <w:abstractNum w:abstractNumId="8">
+  <w:abstractNum w:abstractNumId="8" w15:restartNumberingAfterBreak="0">
     <w:nsid w:val="143C79A0"/>
     <w:multiLevelType w:val="hybridMultilevel"/>
     <w:tmpl w:val="1D6E62F0"/>
@@ -8631,7 +8504,7 @@
       </w:rPr>
     </w:lvl>
   </w:abstractNum>
-  <w:abstractNum w:abstractNumId="9">
+  <w:abstractNum w:abstractNumId="9" w15:restartNumberingAfterBreak="0">
     <w:nsid w:val="151A3104"/>
     <w:multiLevelType w:val="hybridMultilevel"/>
     <w:tmpl w:val="92CE5A58"/>
@@ -8744,7 +8617,7 @@
       </w:rPr>
     </w:lvl>
   </w:abstractNum>
-  <w:abstractNum w:abstractNumId="10">
+  <w:abstractNum w:abstractNumId="10" w15:restartNumberingAfterBreak="0">
     <w:nsid w:val="18593ECB"/>
     <w:multiLevelType w:val="hybridMultilevel"/>
     <w:tmpl w:val="7FB493BA"/>
@@ -8857,7 +8730,7 @@
       </w:rPr>
     </w:lvl>
   </w:abstractNum>
-  <w:abstractNum w:abstractNumId="11">
+  <w:abstractNum w:abstractNumId="11" w15:restartNumberingAfterBreak="0">
     <w:nsid w:val="18F7752D"/>
     <w:multiLevelType w:val="hybridMultilevel"/>
     <w:tmpl w:val="14CADA74"/>
@@ -8970,7 +8843,7 @@
       </w:rPr>
     </w:lvl>
   </w:abstractNum>
-  <w:abstractNum w:abstractNumId="12">
+  <w:abstractNum w:abstractNumId="12" w15:restartNumberingAfterBreak="0">
     <w:nsid w:val="19285475"/>
     <w:multiLevelType w:val="hybridMultilevel"/>
     <w:tmpl w:val="9016172E"/>
@@ -9110,7 +8983,7 @@
       </w:rPr>
     </w:lvl>
   </w:abstractNum>
-  <w:abstractNum w:abstractNumId="13">
+  <w:abstractNum w:abstractNumId="13" w15:restartNumberingAfterBreak="0">
     <w:nsid w:val="1DE06441"/>
     <w:multiLevelType w:val="hybridMultilevel"/>
     <w:tmpl w:val="D2B06846"/>
@@ -9250,7 +9123,7 @@
       </w:rPr>
     </w:lvl>
   </w:abstractNum>
-  <w:abstractNum w:abstractNumId="14">
+  <w:abstractNum w:abstractNumId="14" w15:restartNumberingAfterBreak="0">
     <w:nsid w:val="20190560"/>
     <w:multiLevelType w:val="hybridMultilevel"/>
     <w:tmpl w:val="4B2C3AAA"/>
@@ -9339,7 +9212,7 @@
       </w:pPr>
     </w:lvl>
   </w:abstractNum>
-  <w:abstractNum w:abstractNumId="15">
+  <w:abstractNum w:abstractNumId="15" w15:restartNumberingAfterBreak="0">
     <w:nsid w:val="275C2F5F"/>
     <w:multiLevelType w:val="hybridMultilevel"/>
     <w:tmpl w:val="118EEFC6"/>
@@ -9452,7 +9325,7 @@
       </w:pPr>
     </w:lvl>
   </w:abstractNum>
-  <w:abstractNum w:abstractNumId="16">
+  <w:abstractNum w:abstractNumId="16" w15:restartNumberingAfterBreak="0">
     <w:nsid w:val="2D51407F"/>
     <w:multiLevelType w:val="hybridMultilevel"/>
     <w:tmpl w:val="2FE82EE8"/>
@@ -9592,7 +9465,7 @@
       </w:rPr>
     </w:lvl>
   </w:abstractNum>
-  <w:abstractNum w:abstractNumId="17">
+  <w:abstractNum w:abstractNumId="17" w15:restartNumberingAfterBreak="0">
     <w:nsid w:val="2DD45F5B"/>
     <w:multiLevelType w:val="hybridMultilevel"/>
     <w:tmpl w:val="FF506D1C"/>
@@ -9732,7 +9605,7 @@
       </w:rPr>
     </w:lvl>
   </w:abstractNum>
-  <w:abstractNum w:abstractNumId="18">
+  <w:abstractNum w:abstractNumId="18" w15:restartNumberingAfterBreak="0">
     <w:nsid w:val="2F8B22D9"/>
     <w:multiLevelType w:val="hybridMultilevel"/>
     <w:tmpl w:val="4D1A5598"/>
@@ -9845,7 +9718,7 @@
       </w:rPr>
     </w:lvl>
   </w:abstractNum>
-  <w:abstractNum w:abstractNumId="19">
+  <w:abstractNum w:abstractNumId="19" w15:restartNumberingAfterBreak="0">
     <w:nsid w:val="31694DB5"/>
     <w:multiLevelType w:val="hybridMultilevel"/>
     <w:tmpl w:val="3886C686"/>
@@ -9958,7 +9831,7 @@
       </w:rPr>
     </w:lvl>
   </w:abstractNum>
-  <w:abstractNum w:abstractNumId="20">
+  <w:abstractNum w:abstractNumId="20" w15:restartNumberingAfterBreak="0">
     <w:nsid w:val="32C03AC6"/>
     <w:multiLevelType w:val="hybridMultilevel"/>
     <w:tmpl w:val="F76EC192"/>
@@ -10071,7 +9944,7 @@
       </w:rPr>
     </w:lvl>
   </w:abstractNum>
-  <w:abstractNum w:abstractNumId="21">
+  <w:abstractNum w:abstractNumId="21" w15:restartNumberingAfterBreak="0">
     <w:nsid w:val="341848AE"/>
     <w:multiLevelType w:val="hybridMultilevel"/>
     <w:tmpl w:val="1DB29C10"/>
@@ -10184,7 +10057,7 @@
       </w:rPr>
     </w:lvl>
   </w:abstractNum>
-  <w:abstractNum w:abstractNumId="22">
+  <w:abstractNum w:abstractNumId="22" w15:restartNumberingAfterBreak="0">
     <w:nsid w:val="3BA57095"/>
     <w:multiLevelType w:val="hybridMultilevel"/>
     <w:tmpl w:val="9062680A"/>
@@ -10273,7 +10146,7 @@
       </w:pPr>
     </w:lvl>
   </w:abstractNum>
-  <w:abstractNum w:abstractNumId="23">
+  <w:abstractNum w:abstractNumId="23" w15:restartNumberingAfterBreak="0">
     <w:nsid w:val="3E15790E"/>
     <w:multiLevelType w:val="hybridMultilevel"/>
     <w:tmpl w:val="DC625D5A"/>
@@ -10386,7 +10259,7 @@
       </w:rPr>
     </w:lvl>
   </w:abstractNum>
-  <w:abstractNum w:abstractNumId="24">
+  <w:abstractNum w:abstractNumId="24" w15:restartNumberingAfterBreak="0">
     <w:nsid w:val="3FEF78A9"/>
     <w:multiLevelType w:val="hybridMultilevel"/>
     <w:tmpl w:val="FE06F10E"/>
@@ -10499,7 +10372,7 @@
       </w:rPr>
     </w:lvl>
   </w:abstractNum>
-  <w:abstractNum w:abstractNumId="25">
+  <w:abstractNum w:abstractNumId="25" w15:restartNumberingAfterBreak="0">
     <w:nsid w:val="41366926"/>
     <w:multiLevelType w:val="hybridMultilevel"/>
     <w:tmpl w:val="2900425A"/>
@@ -10612,7 +10485,7 @@
       </w:rPr>
     </w:lvl>
   </w:abstractNum>
-  <w:abstractNum w:abstractNumId="26">
+  <w:abstractNum w:abstractNumId="26" w15:restartNumberingAfterBreak="0">
     <w:nsid w:val="418C6C70"/>
     <w:multiLevelType w:val="hybridMultilevel"/>
     <w:tmpl w:val="B02ACEEE"/>
@@ -10698,7 +10571,7 @@
       </w:pPr>
     </w:lvl>
   </w:abstractNum>
-  <w:abstractNum w:abstractNumId="27">
+  <w:abstractNum w:abstractNumId="27" w15:restartNumberingAfterBreak="0">
     <w:nsid w:val="428F25B7"/>
     <w:multiLevelType w:val="hybridMultilevel"/>
     <w:tmpl w:val="EE385DB6"/>
@@ -10784,7 +10657,7 @@
       </w:pPr>
     </w:lvl>
   </w:abstractNum>
-  <w:abstractNum w:abstractNumId="28">
+  <w:abstractNum w:abstractNumId="28" w15:restartNumberingAfterBreak="0">
     <w:nsid w:val="455176E9"/>
     <w:multiLevelType w:val="hybridMultilevel"/>
     <w:tmpl w:val="2D986ABA"/>
@@ -10897,7 +10770,7 @@
       </w:rPr>
     </w:lvl>
   </w:abstractNum>
-  <w:abstractNum w:abstractNumId="29">
+  <w:abstractNum w:abstractNumId="29" w15:restartNumberingAfterBreak="0">
     <w:nsid w:val="45C83A37"/>
     <w:multiLevelType w:val="hybridMultilevel"/>
     <w:tmpl w:val="12BE4F92"/>
@@ -10983,7 +10856,7 @@
       </w:pPr>
     </w:lvl>
   </w:abstractNum>
-  <w:abstractNum w:abstractNumId="30">
+  <w:abstractNum w:abstractNumId="30" w15:restartNumberingAfterBreak="0">
     <w:nsid w:val="47B53416"/>
     <w:multiLevelType w:val="hybridMultilevel"/>
     <w:tmpl w:val="F8A2028A"/>
@@ -11069,7 +10942,7 @@
       </w:pPr>
     </w:lvl>
   </w:abstractNum>
-  <w:abstractNum w:abstractNumId="31">
+  <w:abstractNum w:abstractNumId="31" w15:restartNumberingAfterBreak="0">
     <w:nsid w:val="49E215FA"/>
     <w:multiLevelType w:val="hybridMultilevel"/>
     <w:tmpl w:val="9B129CBA"/>
@@ -11182,7 +11055,7 @@
       </w:rPr>
     </w:lvl>
   </w:abstractNum>
-  <w:abstractNum w:abstractNumId="32">
+  <w:abstractNum w:abstractNumId="32" w15:restartNumberingAfterBreak="0">
     <w:nsid w:val="4AF2650E"/>
     <w:multiLevelType w:val="hybridMultilevel"/>
     <w:tmpl w:val="2208F63E"/>
@@ -11268,7 +11141,7 @@
       </w:pPr>
     </w:lvl>
   </w:abstractNum>
-  <w:abstractNum w:abstractNumId="33">
+  <w:abstractNum w:abstractNumId="33" w15:restartNumberingAfterBreak="0">
     <w:nsid w:val="4D44655E"/>
     <w:multiLevelType w:val="hybridMultilevel"/>
     <w:tmpl w:val="E52C5704"/>
@@ -11354,7 +11227,7 @@
       </w:pPr>
     </w:lvl>
   </w:abstractNum>
-  <w:abstractNum w:abstractNumId="34">
+  <w:abstractNum w:abstractNumId="34" w15:restartNumberingAfterBreak="0">
     <w:nsid w:val="4E2529D7"/>
     <w:multiLevelType w:val="hybridMultilevel"/>
     <w:tmpl w:val="F2902CD8"/>
@@ -11467,7 +11340,7 @@
       </w:rPr>
     </w:lvl>
   </w:abstractNum>
-  <w:abstractNum w:abstractNumId="35">
+  <w:abstractNum w:abstractNumId="35" w15:restartNumberingAfterBreak="0">
     <w:nsid w:val="52583B7A"/>
     <w:multiLevelType w:val="hybridMultilevel"/>
     <w:tmpl w:val="93883DF6"/>
@@ -11556,7 +11429,7 @@
       </w:pPr>
     </w:lvl>
   </w:abstractNum>
-  <w:abstractNum w:abstractNumId="36">
+  <w:abstractNum w:abstractNumId="36" w15:restartNumberingAfterBreak="0">
     <w:nsid w:val="539E0952"/>
     <w:multiLevelType w:val="hybridMultilevel"/>
     <w:tmpl w:val="9E908AD0"/>
@@ -11669,7 +11542,7 @@
       </w:rPr>
     </w:lvl>
   </w:abstractNum>
-  <w:abstractNum w:abstractNumId="37">
+  <w:abstractNum w:abstractNumId="37" w15:restartNumberingAfterBreak="0">
     <w:nsid w:val="588E057B"/>
     <w:multiLevelType w:val="hybridMultilevel"/>
     <w:tmpl w:val="C43226C8"/>
@@ -11810,7 +11683,7 @@
       </w:rPr>
     </w:lvl>
   </w:abstractNum>
-  <w:abstractNum w:abstractNumId="38">
+  <w:abstractNum w:abstractNumId="38" w15:restartNumberingAfterBreak="0">
     <w:nsid w:val="5BFE6F80"/>
     <w:multiLevelType w:val="hybridMultilevel"/>
     <w:tmpl w:val="BD920F70"/>
@@ -11923,7 +11796,7 @@
       </w:rPr>
     </w:lvl>
   </w:abstractNum>
-  <w:abstractNum w:abstractNumId="39">
+  <w:abstractNum w:abstractNumId="39" w15:restartNumberingAfterBreak="0">
     <w:nsid w:val="61BD6956"/>
     <w:multiLevelType w:val="hybridMultilevel"/>
     <w:tmpl w:val="8B6E76A8"/>
@@ -12009,7 +11882,7 @@
       </w:pPr>
     </w:lvl>
   </w:abstractNum>
-  <w:abstractNum w:abstractNumId="40">
+  <w:abstractNum w:abstractNumId="40" w15:restartNumberingAfterBreak="0">
     <w:nsid w:val="629F273E"/>
     <w:multiLevelType w:val="hybridMultilevel"/>
     <w:tmpl w:val="65E8D688"/>
@@ -12122,7 +11995,7 @@
       </w:rPr>
     </w:lvl>
   </w:abstractNum>
-  <w:abstractNum w:abstractNumId="41">
+  <w:abstractNum w:abstractNumId="41" w15:restartNumberingAfterBreak="0">
     <w:nsid w:val="698F5D2E"/>
     <w:multiLevelType w:val="hybridMultilevel"/>
     <w:tmpl w:val="4B2C3AAA"/>
@@ -12211,7 +12084,7 @@
       </w:pPr>
     </w:lvl>
   </w:abstractNum>
-  <w:abstractNum w:abstractNumId="42">
+  <w:abstractNum w:abstractNumId="42" w15:restartNumberingAfterBreak="0">
     <w:nsid w:val="6C92633C"/>
     <w:multiLevelType w:val="hybridMultilevel"/>
     <w:tmpl w:val="76BA433A"/>
@@ -12324,7 +12197,7 @@
       </w:rPr>
     </w:lvl>
   </w:abstractNum>
-  <w:abstractNum w:abstractNumId="43">
+  <w:abstractNum w:abstractNumId="43" w15:restartNumberingAfterBreak="0">
     <w:nsid w:val="6FCE0FBD"/>
     <w:multiLevelType w:val="hybridMultilevel"/>
     <w:tmpl w:val="FB9AFEF8"/>
@@ -12437,7 +12310,7 @@
       </w:rPr>
     </w:lvl>
   </w:abstractNum>
-  <w:abstractNum w:abstractNumId="44">
+  <w:abstractNum w:abstractNumId="44" w15:restartNumberingAfterBreak="0">
     <w:nsid w:val="78790B6D"/>
     <w:multiLevelType w:val="hybridMultilevel"/>
     <w:tmpl w:val="AD5C39FA"/>
@@ -12551,7 +12424,7 @@
       </w:rPr>
     </w:lvl>
   </w:abstractNum>
-  <w:abstractNum w:abstractNumId="45">
+  <w:abstractNum w:abstractNumId="45" w15:restartNumberingAfterBreak="0">
     <w:nsid w:val="790F75D4"/>
     <w:multiLevelType w:val="hybridMultilevel"/>
     <w:tmpl w:val="0B46CF68"/>
@@ -12664,7 +12537,7 @@
       </w:rPr>
     </w:lvl>
   </w:abstractNum>
-  <w:abstractNum w:abstractNumId="46">
+  <w:abstractNum w:abstractNumId="46" w15:restartNumberingAfterBreak="0">
     <w:nsid w:val="797D78B6"/>
     <w:multiLevelType w:val="multilevel"/>
     <w:tmpl w:val="DB829AAE"/>
@@ -12778,7 +12651,7 @@
       </w:rPr>
     </w:lvl>
   </w:abstractNum>
-  <w:abstractNum w:abstractNumId="47">
+  <w:abstractNum w:abstractNumId="47" w15:restartNumberingAfterBreak="0">
     <w:nsid w:val="7C5D5795"/>
     <w:multiLevelType w:val="hybridMultilevel"/>
     <w:tmpl w:val="620E0F02"/>
@@ -13039,7 +12912,7 @@
 </file>
 
 <file path=word/styles.xml><?xml version="1.0" encoding="utf-8"?>
-<w:styles xmlns:r="http://schemas.openxmlformats.org/officeDocument/2006/relationships" xmlns:w="http://schemas.openxmlformats.org/wordprocessingml/2006/main">
+<w:styles xmlns:mc="http://schemas.openxmlformats.org/markup-compatibility/2006" xmlns:r="http://schemas.openxmlformats.org/officeDocument/2006/relationships" xmlns:w="http://schemas.openxmlformats.org/wordprocessingml/2006/main" xmlns:w14="http://schemas.microsoft.com/office/word/2010/wordml" xmlns:w15="http://schemas.microsoft.com/office/word/2012/wordml" xmlns:w16se="http://schemas.microsoft.com/office/word/2015/wordml/symex" mc:Ignorable="w14 w15 w16se">
   <w:docDefaults>
     <w:rPrDefault>
       <w:rPr>
@@ -13049,28 +12922,157 @@
     </w:rPrDefault>
     <w:pPrDefault/>
   </w:docDefaults>
-  <w:latentStyles w:defLockedState="0" w:defUIPriority="0" w:defSemiHidden="0" w:defUnhideWhenUsed="0" w:defQFormat="0" w:count="267">
+  <w:latentStyles w:defLockedState="0" w:defUIPriority="0" w:defSemiHidden="0" w:defUnhideWhenUsed="0" w:defQFormat="0" w:count="374">
     <w:lsdException w:name="Normal" w:qFormat="1"/>
     <w:lsdException w:name="heading 1" w:qFormat="1"/>
     <w:lsdException w:name="heading 2" w:qFormat="1"/>
     <w:lsdException w:name="heading 3" w:qFormat="1"/>
-    <w:lsdException w:name="heading 4" w:qFormat="1"/>
-    <w:lsdException w:name="heading 5" w:qFormat="1"/>
-    <w:lsdException w:name="heading 6" w:qFormat="1"/>
-    <w:lsdException w:name="heading 7" w:qFormat="1"/>
-    <w:lsdException w:name="heading 8" w:qFormat="1"/>
+    <w:lsdException w:name="heading 4" w:semiHidden="1" w:unhideWhenUsed="1" w:qFormat="1"/>
+    <w:lsdException w:name="heading 5" w:semiHidden="1" w:unhideWhenUsed="1" w:qFormat="1"/>
+    <w:lsdException w:name="heading 6" w:semiHidden="1" w:unhideWhenUsed="1" w:qFormat="1"/>
+    <w:lsdException w:name="heading 7" w:semiHidden="1" w:unhideWhenUsed="1" w:qFormat="1"/>
+    <w:lsdException w:name="heading 8" w:semiHidden="1" w:unhideWhenUsed="1" w:qFormat="1"/>
     <w:lsdException w:name="heading 9" w:semiHidden="1" w:unhideWhenUsed="1" w:qFormat="1"/>
-    <w:lsdException w:name="toc 3" w:uiPriority="39"/>
-    <w:lsdException w:name="footer" w:uiPriority="99"/>
+    <w:lsdException w:name="index 1" w:semiHidden="1" w:unhideWhenUsed="1"/>
+    <w:lsdException w:name="index 2" w:semiHidden="1" w:unhideWhenUsed="1"/>
+    <w:lsdException w:name="index 3" w:semiHidden="1" w:unhideWhenUsed="1"/>
+    <w:lsdException w:name="index 4" w:semiHidden="1" w:unhideWhenUsed="1"/>
+    <w:lsdException w:name="index 5" w:semiHidden="1" w:unhideWhenUsed="1"/>
+    <w:lsdException w:name="index 6" w:semiHidden="1" w:unhideWhenUsed="1"/>
+    <w:lsdException w:name="index 7" w:semiHidden="1" w:unhideWhenUsed="1"/>
+    <w:lsdException w:name="index 8" w:semiHidden="1" w:unhideWhenUsed="1"/>
+    <w:lsdException w:name="index 9" w:semiHidden="1" w:unhideWhenUsed="1"/>
+    <w:lsdException w:name="toc 1" w:semiHidden="1" w:unhideWhenUsed="1"/>
+    <w:lsdException w:name="toc 2" w:semiHidden="1" w:unhideWhenUsed="1"/>
+    <w:lsdException w:name="toc 3" w:semiHidden="1" w:uiPriority="39" w:unhideWhenUsed="1"/>
+    <w:lsdException w:name="toc 4" w:semiHidden="1" w:unhideWhenUsed="1"/>
+    <w:lsdException w:name="toc 5" w:semiHidden="1" w:unhideWhenUsed="1"/>
+    <w:lsdException w:name="toc 6" w:semiHidden="1" w:unhideWhenUsed="1"/>
+    <w:lsdException w:name="toc 7" w:semiHidden="1" w:unhideWhenUsed="1"/>
+    <w:lsdException w:name="toc 8" w:semiHidden="1" w:unhideWhenUsed="1"/>
+    <w:lsdException w:name="toc 9" w:semiHidden="1" w:unhideWhenUsed="1"/>
+    <w:lsdException w:name="Normal Indent" w:semiHidden="1" w:unhideWhenUsed="1"/>
+    <w:lsdException w:name="footnote text" w:semiHidden="1" w:unhideWhenUsed="1"/>
+    <w:lsdException w:name="annotation text" w:semiHidden="1" w:unhideWhenUsed="1"/>
+    <w:lsdException w:name="header" w:semiHidden="1" w:unhideWhenUsed="1"/>
+    <w:lsdException w:name="footer" w:semiHidden="1" w:uiPriority="99" w:unhideWhenUsed="1"/>
+    <w:lsdException w:name="index heading" w:semiHidden="1" w:unhideWhenUsed="1"/>
     <w:lsdException w:name="caption" w:semiHidden="1" w:unhideWhenUsed="1" w:qFormat="1"/>
+    <w:lsdException w:name="table of figures" w:semiHidden="1" w:unhideWhenUsed="1"/>
+    <w:lsdException w:name="envelope address" w:semiHidden="1" w:unhideWhenUsed="1"/>
+    <w:lsdException w:name="envelope return" w:semiHidden="1" w:unhideWhenUsed="1"/>
+    <w:lsdException w:name="footnote reference" w:semiHidden="1" w:unhideWhenUsed="1"/>
+    <w:lsdException w:name="annotation reference" w:semiHidden="1" w:unhideWhenUsed="1"/>
+    <w:lsdException w:name="line number" w:semiHidden="1" w:unhideWhenUsed="1"/>
+    <w:lsdException w:name="page number" w:semiHidden="1" w:unhideWhenUsed="1"/>
+    <w:lsdException w:name="endnote reference" w:semiHidden="1" w:unhideWhenUsed="1"/>
+    <w:lsdException w:name="endnote text" w:semiHidden="1" w:unhideWhenUsed="1"/>
+    <w:lsdException w:name="table of authorities" w:semiHidden="1" w:unhideWhenUsed="1"/>
+    <w:lsdException w:name="macro" w:semiHidden="1" w:unhideWhenUsed="1"/>
+    <w:lsdException w:name="List" w:semiHidden="1" w:unhideWhenUsed="1"/>
+    <w:lsdException w:name="List Bullet" w:semiHidden="1" w:unhideWhenUsed="1"/>
+    <w:lsdException w:name="List 3" w:semiHidden="1" w:unhideWhenUsed="1"/>
+    <w:lsdException w:name="List 4" w:semiHidden="1" w:unhideWhenUsed="1"/>
+    <w:lsdException w:name="List 5" w:semiHidden="1" w:unhideWhenUsed="1"/>
+    <w:lsdException w:name="List Bullet 2" w:semiHidden="1" w:unhideWhenUsed="1"/>
+    <w:lsdException w:name="List Bullet 3" w:semiHidden="1" w:unhideWhenUsed="1"/>
+    <w:lsdException w:name="List Bullet 4" w:semiHidden="1" w:unhideWhenUsed="1"/>
+    <w:lsdException w:name="List Bullet 5" w:semiHidden="1" w:unhideWhenUsed="1"/>
+    <w:lsdException w:name="List Number 2" w:semiHidden="1" w:unhideWhenUsed="1"/>
+    <w:lsdException w:name="List Number 3" w:semiHidden="1" w:unhideWhenUsed="1"/>
+    <w:lsdException w:name="List Number 4" w:semiHidden="1" w:unhideWhenUsed="1"/>
+    <w:lsdException w:name="List Number 5" w:semiHidden="1" w:unhideWhenUsed="1"/>
     <w:lsdException w:name="Title" w:qFormat="1"/>
+    <w:lsdException w:name="Closing" w:semiHidden="1" w:unhideWhenUsed="1"/>
+    <w:lsdException w:name="Signature" w:semiHidden="1" w:unhideWhenUsed="1"/>
+    <w:lsdException w:name="Default Paragraph Font" w:semiHidden="1" w:unhideWhenUsed="1"/>
+    <w:lsdException w:name="Body Text" w:semiHidden="1" w:unhideWhenUsed="1"/>
+    <w:lsdException w:name="Body Text Indent" w:semiHidden="1" w:unhideWhenUsed="1"/>
+    <w:lsdException w:name="List Continue" w:semiHidden="1" w:unhideWhenUsed="1"/>
+    <w:lsdException w:name="List Continue 2" w:semiHidden="1" w:unhideWhenUsed="1"/>
+    <w:lsdException w:name="List Continue 3" w:semiHidden="1" w:unhideWhenUsed="1"/>
     <w:lsdException w:name="Subtitle" w:qFormat="1"/>
+    <w:lsdException w:name="Salutation" w:semiHidden="1" w:unhideWhenUsed="1"/>
+    <w:lsdException w:name="Date" w:semiHidden="1" w:unhideWhenUsed="1"/>
+    <w:lsdException w:name="Body Text First Indent" w:semiHidden="1" w:unhideWhenUsed="1"/>
+    <w:lsdException w:name="Body Text First Indent 2" w:semiHidden="1" w:unhideWhenUsed="1"/>
+    <w:lsdException w:name="Note Heading" w:semiHidden="1" w:unhideWhenUsed="1"/>
+    <w:lsdException w:name="Body Text 2" w:semiHidden="1" w:unhideWhenUsed="1"/>
+    <w:lsdException w:name="Body Text 3" w:semiHidden="1" w:unhideWhenUsed="1"/>
+    <w:lsdException w:name="Body Text Indent 2" w:semiHidden="1" w:unhideWhenUsed="1"/>
+    <w:lsdException w:name="Body Text Indent 3" w:semiHidden="1" w:unhideWhenUsed="1"/>
+    <w:lsdException w:name="Block Text" w:semiHidden="1" w:unhideWhenUsed="1"/>
+    <w:lsdException w:name="Hyperlink" w:semiHidden="1" w:unhideWhenUsed="1"/>
+    <w:lsdException w:name="FollowedHyperlink" w:semiHidden="1" w:unhideWhenUsed="1"/>
     <w:lsdException w:name="Strong" w:qFormat="1"/>
     <w:lsdException w:name="Emphasis" w:qFormat="1"/>
-    <w:lsdException w:name="Normal (Web)" w:uiPriority="99"/>
-    <w:lsdException w:name="No List" w:uiPriority="99"/>
+    <w:lsdException w:name="Document Map" w:semiHidden="1" w:unhideWhenUsed="1"/>
+    <w:lsdException w:name="Plain Text" w:semiHidden="1" w:unhideWhenUsed="1"/>
+    <w:lsdException w:name="E-mail Signature" w:semiHidden="1" w:unhideWhenUsed="1"/>
+    <w:lsdException w:name="HTML Top of Form" w:semiHidden="1" w:unhideWhenUsed="1"/>
+    <w:lsdException w:name="HTML Bottom of Form" w:semiHidden="1" w:unhideWhenUsed="1"/>
+    <w:lsdException w:name="Normal (Web)" w:semiHidden="1" w:uiPriority="99" w:unhideWhenUsed="1"/>
+    <w:lsdException w:name="HTML Acronym" w:semiHidden="1" w:unhideWhenUsed="1"/>
+    <w:lsdException w:name="HTML Address" w:semiHidden="1" w:unhideWhenUsed="1"/>
+    <w:lsdException w:name="HTML Cite" w:semiHidden="1" w:unhideWhenUsed="1"/>
+    <w:lsdException w:name="HTML Code" w:semiHidden="1" w:unhideWhenUsed="1"/>
+    <w:lsdException w:name="HTML Definition" w:semiHidden="1" w:unhideWhenUsed="1"/>
+    <w:lsdException w:name="HTML Keyboard" w:semiHidden="1" w:unhideWhenUsed="1"/>
+    <w:lsdException w:name="HTML Preformatted" w:semiHidden="1" w:unhideWhenUsed="1"/>
+    <w:lsdException w:name="HTML Sample" w:semiHidden="1" w:unhideWhenUsed="1"/>
+    <w:lsdException w:name="HTML Typewriter" w:semiHidden="1" w:unhideWhenUsed="1"/>
+    <w:lsdException w:name="HTML Variable" w:semiHidden="1" w:unhideWhenUsed="1"/>
+    <w:lsdException w:name="Normal Table" w:semiHidden="1" w:unhideWhenUsed="1"/>
+    <w:lsdException w:name="annotation subject" w:semiHidden="1" w:unhideWhenUsed="1"/>
+    <w:lsdException w:name="No List" w:semiHidden="1" w:uiPriority="99" w:unhideWhenUsed="1"/>
+    <w:lsdException w:name="Outline List 1" w:semiHidden="1" w:unhideWhenUsed="1"/>
+    <w:lsdException w:name="Outline List 2" w:semiHidden="1" w:unhideWhenUsed="1"/>
+    <w:lsdException w:name="Outline List 3" w:semiHidden="1" w:unhideWhenUsed="1"/>
+    <w:lsdException w:name="Table Simple 1" w:semiHidden="1" w:unhideWhenUsed="1"/>
+    <w:lsdException w:name="Table Simple 2" w:semiHidden="1" w:unhideWhenUsed="1"/>
+    <w:lsdException w:name="Table Simple 3" w:semiHidden="1" w:unhideWhenUsed="1"/>
+    <w:lsdException w:name="Table Classic 1" w:semiHidden="1" w:unhideWhenUsed="1"/>
+    <w:lsdException w:name="Table Classic 2" w:semiHidden="1" w:unhideWhenUsed="1"/>
+    <w:lsdException w:name="Table Classic 3" w:semiHidden="1" w:unhideWhenUsed="1"/>
+    <w:lsdException w:name="Table Classic 4" w:semiHidden="1" w:unhideWhenUsed="1"/>
+    <w:lsdException w:name="Table Colorful 1" w:semiHidden="1" w:unhideWhenUsed="1"/>
+    <w:lsdException w:name="Table Colorful 2" w:semiHidden="1" w:unhideWhenUsed="1"/>
+    <w:lsdException w:name="Table Colorful 3" w:semiHidden="1" w:unhideWhenUsed="1"/>
+    <w:lsdException w:name="Table Columns 1" w:semiHidden="1" w:unhideWhenUsed="1"/>
+    <w:lsdException w:name="Table Columns 2" w:semiHidden="1" w:unhideWhenUsed="1"/>
+    <w:lsdException w:name="Table Columns 3" w:semiHidden="1" w:unhideWhenUsed="1"/>
+    <w:lsdException w:name="Table Columns 4" w:semiHidden="1" w:unhideWhenUsed="1"/>
+    <w:lsdException w:name="Table Columns 5" w:semiHidden="1" w:unhideWhenUsed="1"/>
+    <w:lsdException w:name="Table Grid 1" w:semiHidden="1" w:unhideWhenUsed="1"/>
+    <w:lsdException w:name="Table Grid 2" w:semiHidden="1" w:unhideWhenUsed="1"/>
+    <w:lsdException w:name="Table Grid 3" w:semiHidden="1" w:unhideWhenUsed="1"/>
+    <w:lsdException w:name="Table Grid 4" w:semiHidden="1" w:unhideWhenUsed="1"/>
+    <w:lsdException w:name="Table Grid 5" w:semiHidden="1" w:unhideWhenUsed="1"/>
+    <w:lsdException w:name="Table Grid 6" w:semiHidden="1" w:unhideWhenUsed="1"/>
+    <w:lsdException w:name="Table Grid 7" w:semiHidden="1" w:unhideWhenUsed="1"/>
+    <w:lsdException w:name="Table Grid 8" w:semiHidden="1" w:unhideWhenUsed="1"/>
+    <w:lsdException w:name="Table List 1" w:semiHidden="1" w:unhideWhenUsed="1"/>
+    <w:lsdException w:name="Table List 2" w:semiHidden="1" w:unhideWhenUsed="1"/>
+    <w:lsdException w:name="Table List 3" w:semiHidden="1" w:unhideWhenUsed="1"/>
+    <w:lsdException w:name="Table List 4" w:semiHidden="1" w:unhideWhenUsed="1"/>
+    <w:lsdException w:name="Table List 5" w:semiHidden="1" w:unhideWhenUsed="1"/>
+    <w:lsdException w:name="Table List 6" w:semiHidden="1" w:unhideWhenUsed="1"/>
+    <w:lsdException w:name="Table List 7" w:semiHidden="1" w:unhideWhenUsed="1"/>
+    <w:lsdException w:name="Table List 8" w:semiHidden="1" w:unhideWhenUsed="1"/>
+    <w:lsdException w:name="Table 3D effects 1" w:semiHidden="1" w:unhideWhenUsed="1"/>
+    <w:lsdException w:name="Table 3D effects 2" w:semiHidden="1" w:unhideWhenUsed="1"/>
+    <w:lsdException w:name="Table 3D effects 3" w:semiHidden="1" w:unhideWhenUsed="1"/>
+    <w:lsdException w:name="Table Contemporary" w:semiHidden="1" w:unhideWhenUsed="1"/>
+    <w:lsdException w:name="Table Elegant" w:semiHidden="1" w:unhideWhenUsed="1"/>
+    <w:lsdException w:name="Table Professional" w:semiHidden="1" w:unhideWhenUsed="1"/>
+    <w:lsdException w:name="Table Subtle 1" w:semiHidden="1" w:unhideWhenUsed="1"/>
+    <w:lsdException w:name="Table Subtle 2" w:semiHidden="1" w:unhideWhenUsed="1"/>
+    <w:lsdException w:name="Table Web 1" w:semiHidden="1" w:unhideWhenUsed="1"/>
+    <w:lsdException w:name="Table Web 2" w:semiHidden="1" w:unhideWhenUsed="1"/>
+    <w:lsdException w:name="Table Web 3" w:semiHidden="1" w:unhideWhenUsed="1"/>
     <w:lsdException w:name="Balloon Text" w:uiPriority="99"/>
     <w:lsdException w:name="Table Grid" w:uiPriority="59"/>
+    <w:lsdException w:name="Table Theme" w:semiHidden="1" w:unhideWhenUsed="1"/>
     <w:lsdException w:name="Placeholder Text" w:semiHidden="1" w:uiPriority="99"/>
     <w:lsdException w:name="No Spacing" w:uiPriority="1" w:qFormat="1"/>
     <w:lsdException w:name="Light Shading" w:uiPriority="60"/>
@@ -13182,6 +13184,113 @@
     <w:lsdException w:name="Book Title" w:uiPriority="33" w:qFormat="1"/>
     <w:lsdException w:name="Bibliography" w:semiHidden="1" w:uiPriority="37" w:unhideWhenUsed="1"/>
     <w:lsdException w:name="TOC Heading" w:semiHidden="1" w:uiPriority="39" w:unhideWhenUsed="1" w:qFormat="1"/>
+    <w:lsdException w:name="Plain Table 1" w:uiPriority="41"/>
+    <w:lsdException w:name="Plain Table 2" w:uiPriority="42"/>
+    <w:lsdException w:name="Plain Table 3" w:uiPriority="43"/>
+    <w:lsdException w:name="Plain Table 4" w:uiPriority="44"/>
+    <w:lsdException w:name="Plain Table 5" w:uiPriority="45"/>
+    <w:lsdException w:name="Grid Table Light" w:uiPriority="40"/>
+    <w:lsdException w:name="Grid Table 1 Light" w:uiPriority="46"/>
+    <w:lsdException w:name="Grid Table 2" w:uiPriority="47"/>
+    <w:lsdException w:name="Grid Table 3" w:uiPriority="48"/>
+    <w:lsdException w:name="Grid Table 4" w:uiPriority="49"/>
+    <w:lsdException w:name="Grid Table 5 Dark" w:uiPriority="50"/>
+    <w:lsdException w:name="Grid Table 6 Colorful" w:uiPriority="51"/>
+    <w:lsdException w:name="Grid Table 7 Colorful" w:uiPriority="52"/>
+    <w:lsdException w:name="Grid Table 1 Light Accent 1" w:uiPriority="46"/>
+    <w:lsdException w:name="Grid Table 2 Accent 1" w:uiPriority="47"/>
+    <w:lsdException w:name="Grid Table 3 Accent 1" w:uiPriority="48"/>
+    <w:lsdException w:name="Grid Table 4 Accent 1" w:uiPriority="49"/>
+    <w:lsdException w:name="Grid Table 5 Dark Accent 1" w:uiPriority="50"/>
+    <w:lsdException w:name="Grid Table 6 Colorful Accent 1" w:uiPriority="51"/>
+    <w:lsdException w:name="Grid Table 7 Colorful Accent 1" w:uiPriority="52"/>
+    <w:lsdException w:name="Grid Table 1 Light Accent 2" w:uiPriority="46"/>
+    <w:lsdException w:name="Grid Table 2 Accent 2" w:uiPriority="47"/>
+    <w:lsdException w:name="Grid Table 3 Accent 2" w:uiPriority="48"/>
+    <w:lsdException w:name="Grid Table 4 Accent 2" w:uiPriority="49"/>
+    <w:lsdException w:name="Grid Table 5 Dark Accent 2" w:uiPriority="50"/>
+    <w:lsdException w:name="Grid Table 6 Colorful Accent 2" w:uiPriority="51"/>
+    <w:lsdException w:name="Grid Table 7 Colorful Accent 2" w:uiPriority="52"/>
+    <w:lsdException w:name="Grid Table 1 Light Accent 3" w:uiPriority="46"/>
+    <w:lsdException w:name="Grid Table 2 Accent 3" w:uiPriority="47"/>
+    <w:lsdException w:name="Grid Table 3 Accent 3" w:uiPriority="48"/>
+    <w:lsdException w:name="Grid Table 4 Accent 3" w:uiPriority="49"/>
+    <w:lsdException w:name="Grid Table 5 Dark Accent 3" w:uiPriority="50"/>
+    <w:lsdException w:name="Grid Table 6 Colorful Accent 3" w:uiPriority="51"/>
+    <w:lsdException w:name="Grid Table 7 Colorful Accent 3" w:uiPriority="52"/>
+    <w:lsdException w:name="Grid Table 1 Light Accent 4" w:uiPriority="46"/>
+    <w:lsdException w:name="Grid Table 2 Accent 4" w:uiPriority="47"/>
+    <w:lsdException w:name="Grid Table 3 Accent 4" w:uiPriority="48"/>
+    <w:lsdException w:name="Grid Table 4 Accent 4" w:uiPriority="49"/>
+    <w:lsdException w:name="Grid Table 5 Dark Accent 4" w:uiPriority="50"/>
+    <w:lsdException w:name="Grid Table 6 Colorful Accent 4" w:uiPriority="51"/>
+    <w:lsdException w:name="Grid Table 7 Colorful Accent 4" w:uiPriority="52"/>
+    <w:lsdException w:name="Grid Table 1 Light Accent 5" w:uiPriority="46"/>
+    <w:lsdException w:name="Grid Table 2 Accent 5" w:uiPriority="47"/>
+    <w:lsdException w:name="Grid Table 3 Accent 5" w:uiPriority="48"/>
+    <w:lsdException w:name="Grid Table 4 Accent 5" w:uiPriority="49"/>
+    <w:lsdException w:name="Grid Table 5 Dark Accent 5" w:uiPriority="50"/>
+    <w:lsdException w:name="Grid Table 6 Colorful Accent 5" w:uiPriority="51"/>
+    <w:lsdException w:name="Grid Table 7 Colorful Accent 5" w:uiPriority="52"/>
+    <w:lsdException w:name="Grid Table 1 Light Accent 6" w:uiPriority="46"/>
+    <w:lsdException w:name="Grid Table 2 Accent 6" w:uiPriority="47"/>
+    <w:lsdException w:name="Grid Table 3 Accent 6" w:uiPriority="48"/>
+    <w:lsdException w:name="Grid Table 4 Accent 6" w:uiPriority="49"/>
+    <w:lsdException w:name="Grid Table 5 Dark Accent 6" w:uiPriority="50"/>
+    <w:lsdException w:name="Grid Table 6 Colorful Accent 6" w:uiPriority="51"/>
+    <w:lsdException w:name="Grid Table 7 Colorful Accent 6" w:uiPriority="52"/>
+    <w:lsdException w:name="List Table 1 Light" w:uiPriority="46"/>
+    <w:lsdException w:name="List Table 2" w:uiPriority="47"/>
+    <w:lsdException w:name="List Table 3" w:uiPriority="48"/>
+    <w:lsdException w:name="List Table 4" w:uiPriority="49"/>
+    <w:lsdException w:name="List Table 5 Dark" w:uiPriority="50"/>
+    <w:lsdException w:name="List Table 6 Colorful" w:uiPriority="51"/>
+    <w:lsdException w:name="List Table 7 Colorful" w:uiPriority="52"/>
+    <w:lsdException w:name="List Table 1 Light Accent 1" w:uiPriority="46"/>
+    <w:lsdException w:name="List Table 2 Accent 1" w:uiPriority="47"/>
+    <w:lsdException w:name="List Table 3 Accent 1" w:uiPriority="48"/>
+    <w:lsdException w:name="List Table 4 Accent 1" w:uiPriority="49"/>
+    <w:lsdException w:name="List Table 5 Dark Accent 1" w:uiPriority="50"/>
+    <w:lsdException w:name="List Table 6 Colorful Accent 1" w:uiPriority="51"/>
+    <w:lsdException w:name="List Table 7 Colorful Accent 1" w:uiPriority="52"/>
+    <w:lsdException w:name="List Table 1 Light Accent 2" w:uiPriority="46"/>
+    <w:lsdException w:name="List Table 2 Accent 2" w:uiPriority="47"/>
+    <w:lsdException w:name="List Table 3 Accent 2" w:uiPriority="48"/>
+    <w:lsdException w:name="List Table 4 Accent 2" w:uiPriority="49"/>
+    <w:lsdException w:name="List Table 5 Dark Accent 2" w:uiPriority="50"/>
+    <w:lsdException w:name="List Table 6 Colorful Accent 2" w:uiPriority="51"/>
+    <w:lsdException w:name="List Table 7 Colorful Accent 2" w:uiPriority="52"/>
+    <w:lsdException w:name="List Table 1 Light Accent 3" w:uiPriority="46"/>
+    <w:lsdException w:name="List Table 2 Accent 3" w:uiPriority="47"/>
+    <w:lsdException w:name="List Table 3 Accent 3" w:uiPriority="48"/>
+    <w:lsdException w:name="List Table 4 Accent 3" w:uiPriority="49"/>
+    <w:lsdException w:name="List Table 5 Dark Accent 3" w:uiPriority="50"/>
+    <w:lsdException w:name="List Table 6 Colorful Accent 3" w:uiPriority="51"/>
+    <w:lsdException w:name="List Table 7 Colorful Accent 3" w:uiPriority="52"/>
+    <w:lsdException w:name="List Table 1 Light Accent 4" w:uiPriority="46"/>
+    <w:lsdException w:name="List Table 2 Accent 4" w:uiPriority="47"/>
+    <w:lsdException w:name="List Table 3 Accent 4" w:uiPriority="48"/>
+    <w:lsdException w:name="List Table 4 Accent 4" w:uiPriority="49"/>
+    <w:lsdException w:name="List Table 5 Dark Accent 4" w:uiPriority="50"/>
+    <w:lsdException w:name="List Table 6 Colorful Accent 4" w:uiPriority="51"/>
+    <w:lsdException w:name="List Table 7 Colorful Accent 4" w:uiPriority="52"/>
+    <w:lsdException w:name="List Table 1 Light Accent 5" w:uiPriority="46"/>
+    <w:lsdException w:name="List Table 2 Accent 5" w:uiPriority="47"/>
+    <w:lsdException w:name="List Table 3 Accent 5" w:uiPriority="48"/>
+    <w:lsdException w:name="List Table 4 Accent 5" w:uiPriority="49"/>
+    <w:lsdException w:name="List Table 5 Dark Accent 5" w:uiPriority="50"/>
+    <w:lsdException w:name="List Table 6 Colorful Accent 5" w:uiPriority="51"/>
+    <w:lsdException w:name="List Table 7 Colorful Accent 5" w:uiPriority="52"/>
+    <w:lsdException w:name="List Table 1 Light Accent 6" w:uiPriority="46"/>
+    <w:lsdException w:name="List Table 2 Accent 6" w:uiPriority="47"/>
+    <w:lsdException w:name="List Table 3 Accent 6" w:uiPriority="48"/>
+    <w:lsdException w:name="List Table 4 Accent 6" w:uiPriority="49"/>
+    <w:lsdException w:name="List Table 5 Dark Accent 6" w:uiPriority="50"/>
+    <w:lsdException w:name="List Table 6 Colorful Accent 6" w:uiPriority="51"/>
+    <w:lsdException w:name="List Table 7 Colorful Accent 6" w:uiPriority="52"/>
+    <w:lsdException w:name="Mention" w:semiHidden="1" w:uiPriority="99" w:unhideWhenUsed="1"/>
+    <w:lsdException w:name="Smart Hyperlink" w:semiHidden="1" w:uiPriority="99" w:unhideWhenUsed="1"/>
+    <w:lsdException w:name="Hashtag" w:semiHidden="1" w:uiPriority="99" w:unhideWhenUsed="1"/>
   </w:latentStyles>
   <w:style w:type="paragraph" w:default="1" w:styleId="Normal">
     <w:name w:val="Normal"/>
@@ -13347,7 +13456,6 @@
     <w:uiPriority w:val="99"/>
     <w:semiHidden/>
     <w:unhideWhenUsed/>
-    <w:qFormat/>
     <w:tblPr>
       <w:tblInd w:w="0" w:type="dxa"/>
       <w:tblCellMar>
@@ -13497,7 +13605,6 @@
     <w:uiPriority w:val="59"/>
     <w:rsid w:val="00421F16"/>
     <w:tblPr>
-      <w:tblInd w:w="0" w:type="dxa"/>
       <w:tblBorders>
         <w:top w:val="single" w:sz="4" w:space="0" w:color="000000"/>
         <w:left w:val="single" w:sz="4" w:space="0" w:color="000000"/>
@@ -13506,12 +13613,6 @@
         <w:insideH w:val="single" w:sz="4" w:space="0" w:color="000000"/>
         <w:insideV w:val="single" w:sz="4" w:space="0" w:color="000000"/>
       </w:tblBorders>
-      <w:tblCellMar>
-        <w:top w:w="0" w:type="dxa"/>
-        <w:left w:w="108" w:type="dxa"/>
-        <w:bottom w:w="0" w:type="dxa"/>
-        <w:right w:w="108" w:type="dxa"/>
-      </w:tblCellMar>
     </w:tblPr>
   </w:style>
   <w:style w:type="paragraph" w:styleId="Subttulo">
@@ -13612,7 +13713,7 @@
       <w:contextualSpacing/>
     </w:pPr>
   </w:style>
-  <w:style w:type="paragraph" w:styleId="Epgrafe">
+  <w:style w:type="paragraph" w:styleId="Descripcin">
     <w:name w:val="caption"/>
     <w:basedOn w:val="Normal"/>
     <w:next w:val="Normal"/>
@@ -13804,740 +13905,27 @@
       <w:szCs w:val="24"/>
     </w:rPr>
   </w:style>
-</w:styles>
-</file>
-
-<file path=word/stylesWithEffects.xml><?xml version="1.0" encoding="utf-8"?>
-<w:styles xmlns:wpc="http://schemas.microsoft.com/office/word/2010/wordprocessingCanvas" xmlns:mo="http://schemas.microsoft.com/office/mac/office/2008/main" xmlns:mc="http://schemas.openxmlformats.org/markup-compatibility/2006" xmlns:mv="urn:schemas-microsoft-com:mac:vml" xmlns:o="urn:schemas-microsoft-com:office:office" xmlns:r="http://schemas.openxmlformats.org/officeDocument/2006/relationships" xmlns:m="http://schemas.openxmlformats.org/officeDocument/2006/math" xmlns:v="urn:schemas-microsoft-com:vml" xmlns:wp14="http://schemas.microsoft.com/office/word/2010/wordprocessingDrawing" xmlns:wp="http://schemas.openxmlformats.org/drawingml/2006/wordprocessingDrawing" xmlns:w10="urn:schemas-microsoft-com:office:word" xmlns:w="http://schemas.openxmlformats.org/wordprocessingml/2006/main" xmlns:w14="http://schemas.microsoft.com/office/word/2010/wordml" xmlns:wpg="http://schemas.microsoft.com/office/word/2010/wordprocessingGroup" xmlns:wpi="http://schemas.microsoft.com/office/word/2010/wordprocessingInk" xmlns:wne="http://schemas.microsoft.com/office/word/2006/wordml" xmlns:wps="http://schemas.microsoft.com/office/word/2010/wordprocessingShape" mc:Ignorable="w14 wp14">
-  <w:docDefaults>
-    <w:rPrDefault>
-      <w:rPr>
-        <w:rFonts w:ascii="Times New Roman" w:eastAsia="Times New Roman" w:hAnsi="Times New Roman" w:cs="Times New Roman"/>
-        <w:lang w:val="es-ES" w:eastAsia="es-ES" w:bidi="ar-SA"/>
-      </w:rPr>
-    </w:rPrDefault>
-    <w:pPrDefault/>
-  </w:docDefaults>
-  <w:latentStyles w:defLockedState="0" w:defUIPriority="0" w:defSemiHidden="0" w:defUnhideWhenUsed="0" w:defQFormat="0" w:count="276">
-    <w:lsdException w:name="Normal" w:qFormat="1"/>
-    <w:lsdException w:name="heading 1" w:qFormat="1"/>
-    <w:lsdException w:name="heading 2" w:qFormat="1"/>
-    <w:lsdException w:name="heading 3" w:qFormat="1"/>
-    <w:lsdException w:name="heading 4" w:qFormat="1"/>
-    <w:lsdException w:name="heading 5" w:qFormat="1"/>
-    <w:lsdException w:name="heading 6" w:qFormat="1"/>
-    <w:lsdException w:name="heading 7" w:qFormat="1"/>
-    <w:lsdException w:name="heading 8" w:qFormat="1"/>
-    <w:lsdException w:name="heading 9" w:semiHidden="1" w:unhideWhenUsed="1" w:qFormat="1"/>
-    <w:lsdException w:name="toc 3" w:uiPriority="39"/>
-    <w:lsdException w:name="caption" w:semiHidden="1" w:unhideWhenUsed="1" w:qFormat="1"/>
-    <w:lsdException w:name="Title" w:qFormat="1"/>
-    <w:lsdException w:name="Subtitle" w:qFormat="1"/>
-    <w:lsdException w:name="Strong" w:qFormat="1"/>
-    <w:lsdException w:name="Emphasis" w:qFormat="1"/>
-    <w:lsdException w:name="Normal (Web)" w:uiPriority="99"/>
-    <w:lsdException w:name="No List" w:uiPriority="99"/>
-    <w:lsdException w:name="Balloon Text" w:uiPriority="99"/>
-    <w:lsdException w:name="Table Grid" w:uiPriority="59"/>
-    <w:lsdException w:name="Placeholder Text" w:semiHidden="1" w:uiPriority="99"/>
-    <w:lsdException w:name="No Spacing" w:uiPriority="1" w:qFormat="1"/>
-    <w:lsdException w:name="Light Shading" w:uiPriority="60"/>
-    <w:lsdException w:name="Light List" w:uiPriority="61"/>
-    <w:lsdException w:name="Light Grid" w:uiPriority="62"/>
-    <w:lsdException w:name="Medium Shading 1" w:uiPriority="63"/>
-    <w:lsdException w:name="Medium Shading 2" w:uiPriority="64"/>
-    <w:lsdException w:name="Medium List 1" w:uiPriority="65"/>
-    <w:lsdException w:name="Medium List 2" w:uiPriority="66"/>
-    <w:lsdException w:name="Medium Grid 1" w:uiPriority="67"/>
-    <w:lsdException w:name="Medium Grid 2" w:uiPriority="68"/>
-    <w:lsdException w:name="Medium Grid 3" w:uiPriority="69"/>
-    <w:lsdException w:name="Dark List" w:uiPriority="70"/>
-    <w:lsdException w:name="Colorful Shading" w:uiPriority="71"/>
-    <w:lsdException w:name="Colorful List" w:uiPriority="72"/>
-    <w:lsdException w:name="Colorful Grid" w:uiPriority="73"/>
-    <w:lsdException w:name="Light Shading Accent 1" w:uiPriority="60"/>
-    <w:lsdException w:name="Light List Accent 1" w:uiPriority="61"/>
-    <w:lsdException w:name="Light Grid Accent 1" w:uiPriority="62"/>
-    <w:lsdException w:name="Medium Shading 1 Accent 1" w:uiPriority="63"/>
-    <w:lsdException w:name="Medium Shading 2 Accent 1" w:uiPriority="64"/>
-    <w:lsdException w:name="Medium List 1 Accent 1" w:uiPriority="65"/>
-    <w:lsdException w:name="Revision" w:semiHidden="1" w:uiPriority="99"/>
-    <w:lsdException w:name="List Paragraph" w:uiPriority="34" w:qFormat="1"/>
-    <w:lsdException w:name="Quote" w:uiPriority="29" w:qFormat="1"/>
-    <w:lsdException w:name="Intense Quote" w:uiPriority="30" w:qFormat="1"/>
-    <w:lsdException w:name="Medium List 2 Accent 1" w:uiPriority="66"/>
-    <w:lsdException w:name="Medium Grid 1 Accent 1" w:uiPriority="67"/>
-    <w:lsdException w:name="Medium Grid 2 Accent 1" w:uiPriority="68"/>
-    <w:lsdException w:name="Medium Grid 3 Accent 1" w:uiPriority="69"/>
-    <w:lsdException w:name="Dark List Accent 1" w:uiPriority="70"/>
-    <w:lsdException w:name="Colorful Shading Accent 1" w:uiPriority="71"/>
-    <w:lsdException w:name="Colorful List Accent 1" w:uiPriority="72"/>
-    <w:lsdException w:name="Colorful Grid Accent 1" w:uiPriority="73"/>
-    <w:lsdException w:name="Light Shading Accent 2" w:uiPriority="60"/>
-    <w:lsdException w:name="Light List Accent 2" w:uiPriority="61"/>
-    <w:lsdException w:name="Light Grid Accent 2" w:uiPriority="62"/>
-    <w:lsdException w:name="Medium Shading 1 Accent 2" w:uiPriority="63"/>
-    <w:lsdException w:name="Medium Shading 2 Accent 2" w:uiPriority="64"/>
-    <w:lsdException w:name="Medium List 1 Accent 2" w:uiPriority="65"/>
-    <w:lsdException w:name="Medium List 2 Accent 2" w:uiPriority="66"/>
-    <w:lsdException w:name="Medium Grid 1 Accent 2" w:uiPriority="67"/>
-    <w:lsdException w:name="Medium Grid 2 Accent 2" w:uiPriority="68"/>
-    <w:lsdException w:name="Medium Grid 3 Accent 2" w:uiPriority="69"/>
-    <w:lsdException w:name="Dark List Accent 2" w:uiPriority="70"/>
-    <w:lsdException w:name="Colorful Shading Accent 2" w:uiPriority="71"/>
-    <w:lsdException w:name="Colorful List Accent 2" w:uiPriority="72"/>
-    <w:lsdException w:name="Colorful Grid Accent 2" w:uiPriority="73"/>
-    <w:lsdException w:name="Light Shading Accent 3" w:uiPriority="60"/>
-    <w:lsdException w:name="Light List Accent 3" w:uiPriority="61"/>
-    <w:lsdException w:name="Light Grid Accent 3" w:uiPriority="62"/>
-    <w:lsdException w:name="Medium Shading 1 Accent 3" w:uiPriority="63"/>
-    <w:lsdException w:name="Medium Shading 2 Accent 3" w:uiPriority="64"/>
-    <w:lsdException w:name="Medium List 1 Accent 3" w:uiPriority="65"/>
-    <w:lsdException w:name="Medium List 2 Accent 3" w:uiPriority="66"/>
-    <w:lsdException w:name="Medium Grid 1 Accent 3" w:uiPriority="67"/>
-    <w:lsdException w:name="Medium Grid 2 Accent 3" w:uiPriority="68"/>
-    <w:lsdException w:name="Medium Grid 3 Accent 3" w:uiPriority="69"/>
-    <w:lsdException w:name="Dark List Accent 3" w:uiPriority="70"/>
-    <w:lsdException w:name="Colorful Shading Accent 3" w:uiPriority="71"/>
-    <w:lsdException w:name="Colorful List Accent 3" w:uiPriority="72"/>
-    <w:lsdException w:name="Colorful Grid Accent 3" w:uiPriority="73"/>
-    <w:lsdException w:name="Light Shading Accent 4" w:uiPriority="60"/>
-    <w:lsdException w:name="Light List Accent 4" w:uiPriority="61"/>
-    <w:lsdException w:name="Light Grid Accent 4" w:uiPriority="62"/>
-    <w:lsdException w:name="Medium Shading 1 Accent 4" w:uiPriority="63"/>
-    <w:lsdException w:name="Medium Shading 2 Accent 4" w:uiPriority="64"/>
-    <w:lsdException w:name="Medium List 1 Accent 4" w:uiPriority="65"/>
-    <w:lsdException w:name="Medium List 2 Accent 4" w:uiPriority="66"/>
-    <w:lsdException w:name="Medium Grid 1 Accent 4" w:uiPriority="67"/>
-    <w:lsdException w:name="Medium Grid 2 Accent 4" w:uiPriority="68"/>
-    <w:lsdException w:name="Medium Grid 3 Accent 4" w:uiPriority="69"/>
-    <w:lsdException w:name="Dark List Accent 4" w:uiPriority="70"/>
-    <w:lsdException w:name="Colorful Shading Accent 4" w:uiPriority="71"/>
-    <w:lsdException w:name="Colorful List Accent 4" w:uiPriority="72"/>
-    <w:lsdException w:name="Colorful Grid Accent 4" w:uiPriority="73"/>
-    <w:lsdException w:name="Light Shading Accent 5" w:uiPriority="60"/>
-    <w:lsdException w:name="Light List Accent 5" w:uiPriority="61"/>
-    <w:lsdException w:name="Light Grid Accent 5" w:uiPriority="62"/>
-    <w:lsdException w:name="Medium Shading 1 Accent 5" w:uiPriority="63"/>
-    <w:lsdException w:name="Medium Shading 2 Accent 5" w:uiPriority="64"/>
-    <w:lsdException w:name="Medium List 1 Accent 5" w:uiPriority="65"/>
-    <w:lsdException w:name="Medium List 2 Accent 5" w:uiPriority="66"/>
-    <w:lsdException w:name="Medium Grid 1 Accent 5" w:uiPriority="67"/>
-    <w:lsdException w:name="Medium Grid 2 Accent 5" w:uiPriority="68"/>
-    <w:lsdException w:name="Medium Grid 3 Accent 5" w:uiPriority="69"/>
-    <w:lsdException w:name="Dark List Accent 5" w:uiPriority="70"/>
-    <w:lsdException w:name="Colorful Shading Accent 5" w:uiPriority="71"/>
-    <w:lsdException w:name="Colorful List Accent 5" w:uiPriority="72"/>
-    <w:lsdException w:name="Colorful Grid Accent 5" w:uiPriority="73"/>
-    <w:lsdException w:name="Light Shading Accent 6" w:uiPriority="60"/>
-    <w:lsdException w:name="Light List Accent 6" w:uiPriority="61"/>
-    <w:lsdException w:name="Light Grid Accent 6" w:uiPriority="62"/>
-    <w:lsdException w:name="Medium Shading 1 Accent 6" w:uiPriority="63"/>
-    <w:lsdException w:name="Medium Shading 2 Accent 6" w:uiPriority="64"/>
-    <w:lsdException w:name="Medium List 1 Accent 6" w:uiPriority="65"/>
-    <w:lsdException w:name="Medium List 2 Accent 6" w:uiPriority="66"/>
-    <w:lsdException w:name="Medium Grid 1 Accent 6" w:uiPriority="67"/>
-    <w:lsdException w:name="Medium Grid 2 Accent 6" w:uiPriority="68"/>
-    <w:lsdException w:name="Medium Grid 3 Accent 6" w:uiPriority="69"/>
-    <w:lsdException w:name="Dark List Accent 6" w:uiPriority="70"/>
-    <w:lsdException w:name="Colorful Shading Accent 6" w:uiPriority="71"/>
-    <w:lsdException w:name="Colorful List Accent 6" w:uiPriority="72"/>
-    <w:lsdException w:name="Colorful Grid Accent 6" w:uiPriority="73"/>
-    <w:lsdException w:name="Subtle Emphasis" w:uiPriority="19" w:qFormat="1"/>
-    <w:lsdException w:name="Intense Emphasis" w:uiPriority="21" w:qFormat="1"/>
-    <w:lsdException w:name="Subtle Reference" w:uiPriority="31" w:qFormat="1"/>
-    <w:lsdException w:name="Intense Reference" w:uiPriority="32" w:qFormat="1"/>
-    <w:lsdException w:name="Book Title" w:uiPriority="33" w:qFormat="1"/>
-    <w:lsdException w:name="Bibliography" w:semiHidden="1" w:uiPriority="37" w:unhideWhenUsed="1"/>
-    <w:lsdException w:name="TOC Heading" w:semiHidden="1" w:uiPriority="39" w:unhideWhenUsed="1" w:qFormat="1"/>
-  </w:latentStyles>
-  <w:style w:type="paragraph" w:default="1" w:styleId="Normal">
-    <w:name w:val="Normal"/>
-    <w:qFormat/>
+  <w:style w:type="character" w:styleId="Hipervnculovisitado">
+    <w:name w:val="FollowedHyperlink"/>
+    <w:basedOn w:val="Fuentedeprrafopredeter"/>
+    <w:semiHidden/>
+    <w:unhideWhenUsed/>
+    <w:rsid w:val="00E00517"/>
     <w:rPr>
-      <w:sz w:val="24"/>
-      <w:szCs w:val="24"/>
+      <w:color w:val="800080" w:themeColor="followedHyperlink"/>
+      <w:u w:val="single"/>
     </w:rPr>
   </w:style>
-  <w:style w:type="paragraph" w:styleId="Ttulo1">
-    <w:name w:val="heading 1"/>
-    <w:basedOn w:val="Normal"/>
-    <w:next w:val="Normal"/>
-    <w:qFormat/>
-    <w:pPr>
-      <w:keepNext/>
-      <w:spacing w:before="240" w:after="60"/>
-      <w:outlineLvl w:val="0"/>
-    </w:pPr>
-    <w:rPr>
-      <w:rFonts w:ascii="Arial" w:hAnsi="Arial" w:cs="Arial"/>
-      <w:b/>
-      <w:bCs/>
-      <w:kern w:val="32"/>
-      <w:sz w:val="32"/>
-      <w:szCs w:val="32"/>
-    </w:rPr>
-  </w:style>
-  <w:style w:type="paragraph" w:styleId="Ttulo2">
-    <w:name w:val="heading 2"/>
-    <w:basedOn w:val="Normal"/>
-    <w:next w:val="Normal"/>
-    <w:qFormat/>
-    <w:pPr>
-      <w:keepNext/>
-      <w:jc w:val="center"/>
-      <w:outlineLvl w:val="1"/>
-    </w:pPr>
-    <w:rPr>
-      <w:rFonts w:ascii="Garamond" w:hAnsi="Garamond"/>
-      <w:b/>
-      <w:bCs/>
-    </w:rPr>
-  </w:style>
-  <w:style w:type="paragraph" w:styleId="Ttulo3">
-    <w:name w:val="heading 3"/>
-    <w:basedOn w:val="Normal"/>
-    <w:next w:val="Normal"/>
-    <w:qFormat/>
-    <w:pPr>
-      <w:keepNext/>
-      <w:jc w:val="center"/>
-      <w:outlineLvl w:val="2"/>
-    </w:pPr>
-    <w:rPr>
-      <w:rFonts w:ascii="Garamond" w:hAnsi="Garamond"/>
-      <w:b/>
-      <w:bCs/>
-      <w:sz w:val="22"/>
-    </w:rPr>
-  </w:style>
-  <w:style w:type="paragraph" w:styleId="Ttulo4">
-    <w:name w:val="heading 4"/>
-    <w:basedOn w:val="Normal"/>
-    <w:next w:val="Normal"/>
-    <w:qFormat/>
-    <w:pPr>
-      <w:keepNext/>
-      <w:outlineLvl w:val="3"/>
-    </w:pPr>
-    <w:rPr>
-      <w:rFonts w:ascii="Garamond" w:hAnsi="Garamond"/>
-      <w:b/>
-      <w:bCs/>
-      <w:sz w:val="20"/>
-    </w:rPr>
-  </w:style>
-  <w:style w:type="paragraph" w:styleId="Ttulo5">
-    <w:name w:val="heading 5"/>
-    <w:basedOn w:val="Normal"/>
-    <w:next w:val="Normal"/>
-    <w:qFormat/>
-    <w:pPr>
-      <w:keepNext/>
-      <w:jc w:val="center"/>
-      <w:outlineLvl w:val="4"/>
-    </w:pPr>
-    <w:rPr>
-      <w:rFonts w:ascii="Garamond" w:hAnsi="Garamond"/>
-      <w:b/>
-      <w:bCs/>
-      <w:sz w:val="20"/>
-    </w:rPr>
-  </w:style>
-  <w:style w:type="paragraph" w:styleId="Ttulo6">
-    <w:name w:val="heading 6"/>
-    <w:basedOn w:val="Normal"/>
-    <w:next w:val="Normal"/>
-    <w:qFormat/>
-    <w:pPr>
-      <w:keepNext/>
-      <w:jc w:val="right"/>
-      <w:outlineLvl w:val="5"/>
-    </w:pPr>
-    <w:rPr>
-      <w:rFonts w:ascii="Garamond" w:hAnsi="Garamond"/>
-      <w:i/>
-      <w:iCs/>
-      <w:sz w:val="20"/>
-    </w:rPr>
-  </w:style>
-  <w:style w:type="paragraph" w:styleId="Ttulo7">
-    <w:name w:val="heading 7"/>
-    <w:basedOn w:val="Normal"/>
-    <w:next w:val="Normal"/>
-    <w:qFormat/>
-    <w:pPr>
-      <w:keepNext/>
-      <w:jc w:val="both"/>
-      <w:outlineLvl w:val="6"/>
-    </w:pPr>
-    <w:rPr>
-      <w:rFonts w:ascii="Garamond" w:hAnsi="Garamond"/>
-      <w:i/>
-      <w:iCs/>
-      <w:sz w:val="20"/>
-    </w:rPr>
-  </w:style>
-  <w:style w:type="paragraph" w:styleId="Ttulo8">
-    <w:name w:val="heading 8"/>
-    <w:basedOn w:val="Normal"/>
-    <w:next w:val="Normal"/>
-    <w:qFormat/>
-    <w:pPr>
-      <w:keepNext/>
-      <w:jc w:val="center"/>
-      <w:outlineLvl w:val="7"/>
-    </w:pPr>
-    <w:rPr>
-      <w:rFonts w:ascii="Garamond" w:hAnsi="Garamond"/>
-      <w:i/>
-      <w:iCs/>
-      <w:sz w:val="20"/>
-    </w:rPr>
-  </w:style>
-  <w:style w:type="character" w:default="1" w:styleId="Fuentedeprrafopredeter">
-    <w:name w:val="Default Paragraph Font"/>
-    <w:uiPriority w:val="1"/>
-    <w:semiHidden/>
-    <w:unhideWhenUsed/>
-  </w:style>
-  <w:style w:type="table" w:default="1" w:styleId="Tablanormal">
-    <w:name w:val="Normal Table"/>
+  <w:style w:type="character" w:styleId="Mencionar">
+    <w:name w:val="Mention"/>
+    <w:basedOn w:val="Fuentedeprrafopredeter"/>
     <w:uiPriority w:val="99"/>
     <w:semiHidden/>
     <w:unhideWhenUsed/>
-    <w:tblPr>
-      <w:tblInd w:w="0" w:type="dxa"/>
-      <w:tblCellMar>
-        <w:top w:w="0" w:type="dxa"/>
-        <w:left w:w="108" w:type="dxa"/>
-        <w:bottom w:w="0" w:type="dxa"/>
-        <w:right w:w="108" w:type="dxa"/>
-      </w:tblCellMar>
-    </w:tblPr>
-  </w:style>
-  <w:style w:type="numbering" w:default="1" w:styleId="Sinlista">
-    <w:name w:val="No List"/>
-    <w:uiPriority w:val="99"/>
-    <w:semiHidden/>
-    <w:unhideWhenUsed/>
-  </w:style>
-  <w:style w:type="paragraph" w:styleId="Encabezado">
-    <w:name w:val="header"/>
-    <w:basedOn w:val="Normal"/>
-    <w:pPr>
-      <w:tabs>
-        <w:tab w:val="center" w:pos="4252"/>
-        <w:tab w:val="right" w:pos="8504"/>
-      </w:tabs>
-    </w:pPr>
-  </w:style>
-  <w:style w:type="paragraph" w:styleId="Piedepgina">
-    <w:name w:val="footer"/>
-    <w:basedOn w:val="Normal"/>
-    <w:pPr>
-      <w:tabs>
-        <w:tab w:val="center" w:pos="4252"/>
-        <w:tab w:val="right" w:pos="8504"/>
-      </w:tabs>
-    </w:pPr>
-  </w:style>
-  <w:style w:type="paragraph" w:customStyle="1" w:styleId="Textoencabezado">
-    <w:name w:val="Texto encabezado"/>
-    <w:pPr>
-      <w:widowControl w:val="0"/>
-    </w:pPr>
+    <w:rsid w:val="00E00517"/>
     <w:rPr>
-      <w:rFonts w:ascii="Helvetica 55 Roman" w:hAnsi="Helvetica 55 Roman"/>
-      <w:color w:val="717579"/>
-      <w:sz w:val="16"/>
-    </w:rPr>
-  </w:style>
-  <w:style w:type="paragraph" w:customStyle="1" w:styleId="Titulo1">
-    <w:name w:val="Titulo1"/>
-    <w:aliases w:val="Subemisor 2"/>
-    <w:basedOn w:val="Ttulo1"/>
-    <w:pPr>
-      <w:tabs>
-        <w:tab w:val="left" w:pos="4500"/>
-        <w:tab w:val="left" w:pos="7380"/>
-      </w:tabs>
-      <w:spacing w:before="0" w:after="0"/>
-    </w:pPr>
-    <w:rPr>
-      <w:rFonts w:ascii="Helvetica 55 Roman" w:eastAsia="Arial Unicode MS" w:hAnsi="Helvetica 55 Roman" w:cs="Arial Unicode MS"/>
-      <w:b w:val="0"/>
-      <w:color w:val="006073"/>
-      <w:kern w:val="0"/>
-      <w:sz w:val="16"/>
-      <w:szCs w:val="20"/>
-    </w:rPr>
-  </w:style>
-  <w:style w:type="character" w:styleId="Hipervnculo">
-    <w:name w:val="Hyperlink"/>
-    <w:rPr>
-      <w:color w:val="0000FF"/>
-      <w:u w:val="single"/>
-    </w:rPr>
-  </w:style>
-  <w:style w:type="character" w:styleId="Nmerodepgina">
-    <w:name w:val="page number"/>
-    <w:basedOn w:val="Fuentedeprrafopredeter"/>
-  </w:style>
-  <w:style w:type="paragraph" w:styleId="Textodecuerpo">
-    <w:name w:val="Body Text"/>
-    <w:basedOn w:val="Normal"/>
-    <w:pPr>
-      <w:jc w:val="center"/>
-    </w:pPr>
-    <w:rPr>
-      <w:b/>
-      <w:bCs/>
-      <w:sz w:val="32"/>
-    </w:rPr>
-  </w:style>
-  <w:style w:type="paragraph" w:styleId="Textodecuerpo2">
-    <w:name w:val="Body Text 2"/>
-    <w:basedOn w:val="Normal"/>
-    <w:link w:val="Textoindependiente2Car"/>
-    <w:pPr>
-      <w:jc w:val="center"/>
-    </w:pPr>
-    <w:rPr>
-      <w:i/>
-      <w:iCs/>
-    </w:rPr>
-  </w:style>
-  <w:style w:type="paragraph" w:styleId="NormalWeb">
-    <w:name w:val="Normal (Web)"/>
-    <w:basedOn w:val="Normal"/>
-    <w:uiPriority w:val="99"/>
-    <w:rsid w:val="009D4534"/>
-    <w:pPr>
-      <w:spacing w:before="100" w:beforeAutospacing="1" w:after="100" w:afterAutospacing="1"/>
-    </w:pPr>
-  </w:style>
-  <w:style w:type="paragraph" w:customStyle="1" w:styleId="Textoindependiente2SinCursiva">
-    <w:name w:val="Texto independiente 2 + Sin Cursiva"/>
-    <w:aliases w:val="Justificado,Después:  6 pto,Interlinea..."/>
-    <w:basedOn w:val="Textodecuerpo2"/>
-    <w:rsid w:val="000A2848"/>
-    <w:pPr>
-      <w:jc w:val="both"/>
-    </w:pPr>
-    <w:rPr>
-      <w:i w:val="0"/>
-      <w:iCs w:val="0"/>
-    </w:rPr>
-  </w:style>
-  <w:style w:type="character" w:styleId="MquinadeescribirHTML">
-    <w:name w:val="HTML Typewriter"/>
-    <w:rsid w:val="00994C9B"/>
-    <w:rPr>
-      <w:rFonts w:ascii="Courier New" w:eastAsia="Times New Roman" w:hAnsi="Courier New" w:cs="Courier New"/>
-      <w:sz w:val="20"/>
-      <w:szCs w:val="20"/>
-    </w:rPr>
-  </w:style>
-  <w:style w:type="table" w:styleId="Tablaconcuadrcula">
-    <w:name w:val="Table Grid"/>
-    <w:basedOn w:val="Tablanormal"/>
-    <w:uiPriority w:val="59"/>
-    <w:rsid w:val="00421F16"/>
-    <w:tblPr>
-      <w:tblInd w:w="0" w:type="dxa"/>
-      <w:tblBorders>
-        <w:top w:val="single" w:sz="4" w:space="0" w:color="000000"/>
-        <w:left w:val="single" w:sz="4" w:space="0" w:color="000000"/>
-        <w:bottom w:val="single" w:sz="4" w:space="0" w:color="000000"/>
-        <w:right w:val="single" w:sz="4" w:space="0" w:color="000000"/>
-        <w:insideH w:val="single" w:sz="4" w:space="0" w:color="000000"/>
-        <w:insideV w:val="single" w:sz="4" w:space="0" w:color="000000"/>
-      </w:tblBorders>
-      <w:tblCellMar>
-        <w:top w:w="0" w:type="dxa"/>
-        <w:left w:w="108" w:type="dxa"/>
-        <w:bottom w:w="0" w:type="dxa"/>
-        <w:right w:w="108" w:type="dxa"/>
-      </w:tblCellMar>
-    </w:tblPr>
-  </w:style>
-  <w:style w:type="paragraph" w:styleId="Subttulo">
-    <w:name w:val="Subtitle"/>
-    <w:basedOn w:val="Normal"/>
-    <w:next w:val="Normal"/>
-    <w:link w:val="SubttuloCar"/>
-    <w:qFormat/>
-    <w:rsid w:val="001D44A0"/>
-    <w:pPr>
-      <w:spacing w:after="60"/>
-      <w:jc w:val="center"/>
-      <w:outlineLvl w:val="1"/>
-    </w:pPr>
-    <w:rPr>
-      <w:rFonts w:ascii="Cambria" w:hAnsi="Cambria"/>
-    </w:rPr>
-  </w:style>
-  <w:style w:type="character" w:customStyle="1" w:styleId="SubttuloCar">
-    <w:name w:val="Subtítulo Car"/>
-    <w:link w:val="Subttulo"/>
-    <w:rsid w:val="001D44A0"/>
-    <w:rPr>
-      <w:rFonts w:ascii="Cambria" w:eastAsia="Times New Roman" w:hAnsi="Cambria" w:cs="Times New Roman"/>
-      <w:sz w:val="24"/>
-      <w:szCs w:val="24"/>
-    </w:rPr>
-  </w:style>
-  <w:style w:type="paragraph" w:customStyle="1" w:styleId="Estilo1">
-    <w:name w:val="Estilo1"/>
-    <w:basedOn w:val="Textodecuerpo2"/>
-    <w:link w:val="Estilo1Car"/>
-    <w:qFormat/>
-    <w:rsid w:val="001D44A0"/>
-    <w:pPr>
-      <w:spacing w:line="360" w:lineRule="auto"/>
-      <w:jc w:val="both"/>
-    </w:pPr>
-    <w:rPr>
-      <w:i w:val="0"/>
-    </w:rPr>
-  </w:style>
-  <w:style w:type="paragraph" w:styleId="Textodeglobo">
-    <w:name w:val="Balloon Text"/>
-    <w:basedOn w:val="Normal"/>
-    <w:link w:val="TextodegloboCar"/>
-    <w:uiPriority w:val="99"/>
-    <w:rsid w:val="008E6CC3"/>
-    <w:rPr>
-      <w:rFonts w:ascii="Tahoma" w:hAnsi="Tahoma" w:cs="Tahoma"/>
-      <w:sz w:val="16"/>
-      <w:szCs w:val="16"/>
-    </w:rPr>
-  </w:style>
-  <w:style w:type="character" w:customStyle="1" w:styleId="Textoindependiente2Car">
-    <w:name w:val="Texto independiente 2 Car"/>
-    <w:link w:val="Textodecuerpo2"/>
-    <w:rsid w:val="001D44A0"/>
-    <w:rPr>
-      <w:i/>
-      <w:iCs/>
-      <w:sz w:val="24"/>
-      <w:szCs w:val="24"/>
-    </w:rPr>
-  </w:style>
-  <w:style w:type="character" w:customStyle="1" w:styleId="Estilo1Car">
-    <w:name w:val="Estilo1 Car"/>
-    <w:link w:val="Estilo1"/>
-    <w:rsid w:val="001D44A0"/>
-    <w:rPr>
-      <w:i w:val="0"/>
-      <w:iCs/>
-      <w:sz w:val="24"/>
-      <w:szCs w:val="24"/>
-    </w:rPr>
-  </w:style>
-  <w:style w:type="character" w:customStyle="1" w:styleId="TextodegloboCar">
-    <w:name w:val="Texto de globo Car"/>
-    <w:basedOn w:val="Fuentedeprrafopredeter"/>
-    <w:link w:val="Textodeglobo"/>
-    <w:uiPriority w:val="99"/>
-    <w:rsid w:val="008E6CC3"/>
-    <w:rPr>
-      <w:rFonts w:ascii="Tahoma" w:hAnsi="Tahoma" w:cs="Tahoma"/>
-      <w:sz w:val="16"/>
-      <w:szCs w:val="16"/>
-    </w:rPr>
-  </w:style>
-  <w:style w:type="paragraph" w:styleId="Prrafodelista">
-    <w:name w:val="List Paragraph"/>
-    <w:basedOn w:val="Normal"/>
-    <w:uiPriority w:val="34"/>
-    <w:qFormat/>
-    <w:rsid w:val="004B02F8"/>
-    <w:pPr>
-      <w:ind w:left="720"/>
-      <w:contextualSpacing/>
-    </w:pPr>
-  </w:style>
-  <w:style w:type="paragraph" w:styleId="Epgrafe">
-    <w:name w:val="caption"/>
-    <w:basedOn w:val="Normal"/>
-    <w:next w:val="Normal"/>
-    <w:unhideWhenUsed/>
-    <w:qFormat/>
-    <w:rsid w:val="00582EE5"/>
-    <w:pPr>
-      <w:spacing w:after="200"/>
-    </w:pPr>
-    <w:rPr>
-      <w:b/>
-      <w:bCs/>
-      <w:color w:val="4F81BD" w:themeColor="accent1"/>
-      <w:sz w:val="18"/>
-      <w:szCs w:val="18"/>
-    </w:rPr>
-  </w:style>
-  <w:style w:type="character" w:customStyle="1" w:styleId="PrrafodelistaCar">
-    <w:name w:val="Párrafo de lista Car"/>
-    <w:basedOn w:val="Fuentedeprrafopredeter"/>
-    <w:link w:val="Prrafodelista"/>
-    <w:uiPriority w:val="34"/>
-    <w:rsid w:val="00582EE5"/>
-    <w:rPr>
-      <w:sz w:val="24"/>
-      <w:szCs w:val="24"/>
-    </w:rPr>
-  </w:style>
-  <w:style w:type="paragraph" w:customStyle="1" w:styleId="Tick">
-    <w:name w:val="Tick"/>
-    <w:basedOn w:val="Textodecuerpo2"/>
-    <w:qFormat/>
-    <w:rsid w:val="00582EE5"/>
-    <w:pPr>
-      <w:numPr>
-        <w:numId w:val="21"/>
-      </w:numPr>
-      <w:spacing w:after="120" w:line="360" w:lineRule="auto"/>
-      <w:jc w:val="both"/>
-    </w:pPr>
-    <w:rPr>
-      <w:rFonts w:ascii="URWPalladioL-Bold" w:eastAsiaTheme="minorHAnsi" w:hAnsi="URWPalladioL-Bold" w:cs="URWPalladioL-Bold"/>
-      <w:bCs/>
-      <w:i w:val="0"/>
-      <w:iCs w:val="0"/>
-      <w:sz w:val="22"/>
-      <w:szCs w:val="22"/>
-      <w:lang w:eastAsia="en-US"/>
-    </w:rPr>
-  </w:style>
-  <w:style w:type="paragraph" w:customStyle="1" w:styleId="Estilo11">
-    <w:name w:val="Estilo1.1"/>
-    <w:basedOn w:val="Prrafodelista"/>
-    <w:qFormat/>
-    <w:rsid w:val="00AB2F2D"/>
-    <w:pPr>
-      <w:numPr>
-        <w:ilvl w:val="1"/>
-        <w:numId w:val="29"/>
-      </w:numPr>
-      <w:spacing w:after="200" w:line="360" w:lineRule="auto"/>
-    </w:pPr>
-    <w:rPr>
-      <w:rFonts w:asciiTheme="majorHAnsi" w:eastAsiaTheme="minorHAnsi" w:hAnsiTheme="majorHAnsi" w:cs="URWPalladioL-Bold"/>
-      <w:b/>
-      <w:bCs/>
-      <w:sz w:val="34"/>
-      <w:szCs w:val="34"/>
-      <w:lang w:eastAsia="en-US"/>
-    </w:rPr>
-  </w:style>
-  <w:style w:type="paragraph" w:customStyle="1" w:styleId="11Paloma">
-    <w:name w:val="1.1 Paloma"/>
-    <w:basedOn w:val="Estilo11"/>
-    <w:link w:val="11PalomaCar"/>
-    <w:qFormat/>
-    <w:rsid w:val="00AB2F2D"/>
-  </w:style>
-  <w:style w:type="paragraph" w:customStyle="1" w:styleId="111Paloma">
-    <w:name w:val="1.1.1 Paloma"/>
-    <w:basedOn w:val="Normal"/>
-    <w:link w:val="111PalomaCar"/>
-    <w:qFormat/>
-    <w:rsid w:val="00AB2F2D"/>
-    <w:pPr>
-      <w:spacing w:after="200" w:line="360" w:lineRule="auto"/>
-      <w:ind w:left="1080" w:hanging="1080"/>
-      <w:contextualSpacing/>
-      <w:jc w:val="both"/>
-      <w:outlineLvl w:val="0"/>
-    </w:pPr>
-    <w:rPr>
-      <w:rFonts w:asciiTheme="majorHAnsi" w:eastAsiaTheme="minorHAnsi" w:hAnsiTheme="majorHAnsi" w:cs="URWPalladioL-Bold"/>
-      <w:b/>
-      <w:sz w:val="30"/>
-      <w:szCs w:val="30"/>
-      <w:lang w:eastAsia="en-US"/>
-    </w:rPr>
-  </w:style>
-  <w:style w:type="character" w:customStyle="1" w:styleId="11PalomaCar">
-    <w:name w:val="1.1 Paloma Car"/>
-    <w:basedOn w:val="Fuentedeprrafopredeter"/>
-    <w:link w:val="11Paloma"/>
-    <w:rsid w:val="00AB2F2D"/>
-    <w:rPr>
-      <w:rFonts w:asciiTheme="majorHAnsi" w:eastAsiaTheme="minorHAnsi" w:hAnsiTheme="majorHAnsi" w:cs="URWPalladioL-Bold"/>
-      <w:b/>
-      <w:bCs/>
-      <w:sz w:val="34"/>
-      <w:szCs w:val="34"/>
-      <w:lang w:eastAsia="en-US"/>
-    </w:rPr>
-  </w:style>
-  <w:style w:type="character" w:customStyle="1" w:styleId="111PalomaCar">
-    <w:name w:val="1.1.1 Paloma Car"/>
-    <w:basedOn w:val="Fuentedeprrafopredeter"/>
-    <w:link w:val="111Paloma"/>
-    <w:rsid w:val="00AB2F2D"/>
-    <w:rPr>
-      <w:rFonts w:asciiTheme="majorHAnsi" w:eastAsiaTheme="minorHAnsi" w:hAnsiTheme="majorHAnsi" w:cs="URWPalladioL-Bold"/>
-      <w:b/>
-      <w:sz w:val="30"/>
-      <w:szCs w:val="30"/>
-      <w:lang w:eastAsia="en-US"/>
-    </w:rPr>
-  </w:style>
-  <w:style w:type="paragraph" w:customStyle="1" w:styleId="Titulofigura">
-    <w:name w:val="Titulo figura"/>
-    <w:basedOn w:val="Normal"/>
-    <w:link w:val="TitulofiguraCar"/>
-    <w:qFormat/>
-    <w:rsid w:val="00D738AB"/>
-    <w:pPr>
-      <w:spacing w:after="200" w:line="360" w:lineRule="auto"/>
-      <w:jc w:val="center"/>
-      <w:outlineLvl w:val="0"/>
-    </w:pPr>
-    <w:rPr>
-      <w:rFonts w:asciiTheme="majorHAnsi" w:eastAsiaTheme="minorHAnsi" w:hAnsiTheme="majorHAnsi" w:cs="URWPalladioL-Bold"/>
-      <w:i/>
-      <w:sz w:val="20"/>
-      <w:lang w:eastAsia="en-US"/>
-    </w:rPr>
-  </w:style>
-  <w:style w:type="character" w:customStyle="1" w:styleId="TitulofiguraCar">
-    <w:name w:val="Titulo figura Car"/>
-    <w:basedOn w:val="Fuentedeprrafopredeter"/>
-    <w:link w:val="Titulofigura"/>
-    <w:rsid w:val="00D738AB"/>
-    <w:rPr>
-      <w:rFonts w:asciiTheme="majorHAnsi" w:eastAsiaTheme="minorHAnsi" w:hAnsiTheme="majorHAnsi" w:cs="URWPalladioL-Bold"/>
-      <w:i/>
-      <w:szCs w:val="24"/>
-      <w:lang w:eastAsia="en-US"/>
-    </w:rPr>
-  </w:style>
-  <w:style w:type="paragraph" w:styleId="TDC3">
-    <w:name w:val="toc 3"/>
-    <w:basedOn w:val="Prrafodelista"/>
-    <w:next w:val="Normal"/>
-    <w:autoRedefine/>
-    <w:uiPriority w:val="39"/>
-    <w:unhideWhenUsed/>
-    <w:rsid w:val="003D7917"/>
-    <w:pPr>
-      <w:tabs>
-        <w:tab w:val="right" w:leader="dot" w:pos="8777"/>
-      </w:tabs>
-      <w:spacing w:line="276" w:lineRule="auto"/>
-      <w:ind w:left="0"/>
-      <w:contextualSpacing w:val="0"/>
-    </w:pPr>
-    <w:rPr>
-      <w:rFonts w:ascii="Cambria" w:eastAsiaTheme="minorHAnsi" w:hAnsi="Cambria" w:cs="URWPalladioL-Bold"/>
-      <w:i/>
-      <w:iCs/>
-      <w:szCs w:val="20"/>
-      <w:lang w:eastAsia="en-US"/>
+      <w:color w:val="2B579A"/>
+      <w:shd w:val="clear" w:color="auto" w:fill="E6E6E6"/>
     </w:rPr>
   </w:style>
 </w:styles>
@@ -14833,7 +14221,7 @@
 </file>
 
 <file path=customXml/itemProps1.xml><?xml version="1.0" encoding="utf-8"?>
-<ds:datastoreItem xmlns:ds="http://schemas.openxmlformats.org/officeDocument/2006/customXml" ds:itemID="{151C097E-E245-4FA1-9F8F-72E10EDBC998}">
+<ds:datastoreItem xmlns:ds="http://schemas.openxmlformats.org/officeDocument/2006/customXml" ds:itemID="{422BB9D5-5ED5-47AE-AA50-EB6743B07473}">
   <ds:schemaRefs>
     <ds:schemaRef ds:uri="http://schemas.openxmlformats.org/officeDocument/2006/bibliography"/>
   </ds:schemaRefs>

</xml_diff>